<commit_message>
new document refine with chatgpt
</commit_message>
<xml_diff>
--- a/doc/Software Architecture Document.docx
+++ b/doc/Software Architecture Document.docx
@@ -2960,35 +2960,37 @@
     <w:p>
       <w:pPr>
         <w:pStyle w:val="2"/>
-        <w:rPr>
-          <w:sz w:val="20"/>
-          <w:szCs w:val="20"/>
+        <w:numPr>
+          <w:ilvl w:val="1"/>
+          <w:numId w:val="1"/>
+        </w:numPr>
+        <w:rPr>
+          <w:rStyle w:val="20"/>
         </w:rPr>
       </w:pPr>
       <w:bookmarkStart w:id="2" w:name="1.1_______________Purpose"/>
       <w:bookmarkStart w:id="3" w:name="_Toc26565131"/>
       <w:r>
         <w:rPr>
-          <w:rFonts w:ascii="Arial" w:hAnsi="Arial" w:cs="Arial"/>
-          <w:sz w:val="20"/>
-          <w:szCs w:val="20"/>
-        </w:rPr>
-        <w:t>1.1</w:t>
-      </w:r>
-      <w:r>
-        <w:t>              </w:t>
-      </w:r>
-      <w:r>
-        <w:rPr>
           <w:rStyle w:val="20"/>
         </w:rPr>
-        <w:t> Purpose</w:t>
+        <w:t>Purpose</w:t>
       </w:r>
       <w:bookmarkEnd w:id="2"/>
       <w:bookmarkEnd w:id="3"/>
     </w:p>
     <w:p>
       <w:pPr>
+        <w:rPr>
+          <w:rFonts w:hint="eastAsia"/>
+        </w:rPr>
+      </w:pPr>
+      <w:r>
+        <w:t>This document provides a comprehensive architectural overview of the Virtual Room Reservation system. It captures and conveys significant architectural decisions and views of the system to facilitate understanding and guide further development.</w:t>
+      </w:r>
+    </w:p>
+    <w:p>
+      <w:pPr>
         <w:spacing w:before="100" w:beforeAutospacing="1" w:after="100" w:afterAutospacing="1" w:line="240" w:lineRule="atLeast"/>
         <w:rPr>
           <w:rFonts w:ascii="Times New Roman" w:eastAsia="Times New Roman" w:hAnsi="Times New Roman" w:cs="Times New Roman"/>
@@ -3004,27 +3006,7 @@
           <w:sz w:val="20"/>
           <w:szCs w:val="20"/>
         </w:rPr>
-        <w:t xml:space="preserve">This document provides a comprehensive architectural overview of the system, using </w:t>
-      </w:r>
-      <w:proofErr w:type="gramStart"/>
-      <w:r>
-        <w:rPr>
-          <w:rFonts w:ascii="Times New Roman" w:eastAsia="Times New Roman" w:hAnsi="Times New Roman" w:cs="Times New Roman"/>
-          <w:color w:val="000000"/>
-          <w:sz w:val="20"/>
-          <w:szCs w:val="20"/>
-        </w:rPr>
-        <w:t>a number of</w:t>
-      </w:r>
-      <w:proofErr w:type="gramEnd"/>
-      <w:r>
-        <w:rPr>
-          <w:rFonts w:ascii="Times New Roman" w:eastAsia="Times New Roman" w:hAnsi="Times New Roman" w:cs="Times New Roman"/>
-          <w:color w:val="000000"/>
-          <w:sz w:val="20"/>
-          <w:szCs w:val="20"/>
-        </w:rPr>
-        <w:t xml:space="preserve"> different architectural views to depict different aspects of the system.  It is intended to capture and convey the significant architectural decisions which have been made on the system.</w:t>
+        <w:t>This document provides a comprehensive architectural overview of the system, using a number of different architectural views to depict different aspects of the system.  It is intended to capture and convey the significant architectural decisions which have been made on the system.</w:t>
       </w:r>
     </w:p>
     <w:p>
@@ -3078,26 +3060,18 @@
     <w:p>
       <w:pPr>
         <w:pStyle w:val="2"/>
-        <w:rPr>
-          <w:sz w:val="20"/>
-          <w:szCs w:val="20"/>
+        <w:numPr>
+          <w:ilvl w:val="1"/>
+          <w:numId w:val="1"/>
+        </w:numPr>
+        <w:rPr>
+          <w:rStyle w:val="20"/>
         </w:rPr>
       </w:pPr>
       <w:bookmarkStart w:id="4" w:name="1.2_______________Scope"/>
       <w:bookmarkStart w:id="5" w:name="_Toc26565132"/>
       <w:r>
         <w:rPr>
-          <w:rFonts w:ascii="Arial" w:hAnsi="Arial" w:cs="Arial"/>
-          <w:sz w:val="20"/>
-          <w:szCs w:val="20"/>
-        </w:rPr>
-        <w:t>1.2</w:t>
-      </w:r>
-      <w:r>
-        <w:t>               </w:t>
-      </w:r>
-      <w:r>
-        <w:rPr>
           <w:rStyle w:val="20"/>
         </w:rPr>
         <w:t>Scope</w:t>
@@ -3105,6 +3079,17 @@
       <w:bookmarkEnd w:id="4"/>
       <w:bookmarkEnd w:id="5"/>
     </w:p>
+    <w:p/>
+    <w:p>
+      <w:pPr>
+        <w:rPr>
+          <w:rFonts w:hint="eastAsia"/>
+        </w:rPr>
+      </w:pPr>
+      <w:r>
+        <w:t>This document covers the software architecture of the Virtual Room Reservation system, detailing the design and structural layout. It applies to all components of the system, including user interfaces, data management, and server-side processing.</w:t>
+      </w:r>
+    </w:p>
     <w:p>
       <w:pPr>
         <w:spacing w:before="100" w:beforeAutospacing="1" w:after="100" w:afterAutospacing="1" w:line="240" w:lineRule="atLeast"/>
@@ -3132,26 +3117,321 @@
     <w:p>
       <w:pPr>
         <w:pStyle w:val="2"/>
+        <w:numPr>
+          <w:ilvl w:val="1"/>
+          <w:numId w:val="1"/>
+        </w:numPr>
+        <w:rPr>
+          <w:rStyle w:val="20"/>
+        </w:rPr>
+      </w:pPr>
+      <w:bookmarkStart w:id="6" w:name="1.3_______________Definitions,_Acronyms_"/>
+      <w:bookmarkStart w:id="7" w:name="_Toc26565133"/>
+      <w:r>
+        <w:rPr>
+          <w:rStyle w:val="20"/>
+        </w:rPr>
+        <w:lastRenderedPageBreak/>
+        <w:t>Definitions, Acronyms and Abbreviations</w:t>
+      </w:r>
+      <w:bookmarkEnd w:id="6"/>
+      <w:bookmarkEnd w:id="7"/>
+    </w:p>
+    <w:p/>
+    <w:p>
+      <w:pPr>
+        <w:pStyle w:val="aa"/>
+        <w:numPr>
+          <w:ilvl w:val="0"/>
+          <w:numId w:val="2"/>
+        </w:numPr>
+        <w:ind w:leftChars="0"/>
+      </w:pPr>
+      <w:r>
+        <w:t>VRR: Virtual Room Reservation</w:t>
+      </w:r>
+    </w:p>
+    <w:p>
+      <w:pPr>
+        <w:pStyle w:val="aa"/>
+        <w:numPr>
+          <w:ilvl w:val="0"/>
+          <w:numId w:val="2"/>
+        </w:numPr>
+        <w:ind w:leftChars="0"/>
+      </w:pPr>
+      <w:r>
+        <w:t>UI: User Interface</w:t>
+      </w:r>
+    </w:p>
+    <w:p>
+      <w:pPr>
+        <w:pStyle w:val="aa"/>
+        <w:numPr>
+          <w:ilvl w:val="0"/>
+          <w:numId w:val="2"/>
+        </w:numPr>
+        <w:ind w:leftChars="0"/>
+        <w:rPr>
+          <w:rFonts w:hint="eastAsia"/>
+        </w:rPr>
+      </w:pPr>
+      <w:r>
+        <w:t>DB: Database</w:t>
+      </w:r>
+    </w:p>
+    <w:p>
+      <w:pPr>
+        <w:spacing w:before="100" w:beforeAutospacing="1" w:after="100" w:afterAutospacing="1" w:line="240" w:lineRule="atLeast"/>
+        <w:rPr>
+          <w:rFonts w:ascii="Times New Roman" w:eastAsia="Times New Roman" w:hAnsi="Times New Roman" w:cs="Times New Roman"/>
+          <w:i/>
+          <w:iCs/>
+          <w:color w:val="0000FF"/>
+          <w:sz w:val="20"/>
+          <w:szCs w:val="20"/>
+        </w:rPr>
+      </w:pPr>
+      <w:r>
+        <w:rPr>
+          <w:rFonts w:ascii="Times New Roman" w:eastAsia="Times New Roman" w:hAnsi="Times New Roman" w:cs="Times New Roman"/>
+          <w:i/>
+          <w:iCs/>
+          <w:color w:val="0000FF"/>
+          <w:sz w:val="20"/>
+          <w:szCs w:val="20"/>
+        </w:rPr>
+        <w:t>[This subsection should provide the definitions of all terms, acronyms, and abbreviations required to properly interpret the </w:t>
+      </w:r>
+      <w:r>
         <w:rPr>
           <w:rFonts w:ascii="Times New Roman" w:eastAsia="Times New Roman" w:hAnsi="Times New Roman" w:cs="Times New Roman"/>
           <w:b/>
           <w:bCs/>
-          <w:color w:val="000000"/>
-          <w:sz w:val="20"/>
-          <w:szCs w:val="20"/>
-        </w:rPr>
-      </w:pPr>
-      <w:bookmarkStart w:id="6" w:name="1.3_______________Definitions,_Acronyms_"/>
-      <w:bookmarkStart w:id="7" w:name="_Toc26565133"/>
+          <w:i/>
+          <w:iCs/>
+          <w:color w:val="0000FF"/>
+          <w:sz w:val="20"/>
+          <w:szCs w:val="20"/>
+        </w:rPr>
+        <w:t>Software Architecture Document</w:t>
+      </w:r>
+      <w:r>
+        <w:rPr>
+          <w:rFonts w:ascii="Times New Roman" w:eastAsia="Times New Roman" w:hAnsi="Times New Roman" w:cs="Times New Roman"/>
+          <w:i/>
+          <w:iCs/>
+          <w:color w:val="0000FF"/>
+          <w:sz w:val="20"/>
+          <w:szCs w:val="20"/>
+        </w:rPr>
+        <w:t>.  This information may be provided by reference to the project Glossary.]</w:t>
+      </w:r>
+    </w:p>
+    <w:p>
+      <w:pPr>
+        <w:pStyle w:val="2"/>
+        <w:numPr>
+          <w:ilvl w:val="1"/>
+          <w:numId w:val="1"/>
+        </w:numPr>
+        <w:rPr>
+          <w:rStyle w:val="20"/>
+        </w:rPr>
+      </w:pPr>
+      <w:bookmarkStart w:id="8" w:name="1.4_______________References"/>
+      <w:bookmarkStart w:id="9" w:name="_Toc26565134"/>
+      <w:r>
+        <w:rPr>
+          <w:rStyle w:val="20"/>
+        </w:rPr>
+        <w:t>References</w:t>
+      </w:r>
+      <w:bookmarkEnd w:id="8"/>
+      <w:bookmarkEnd w:id="9"/>
+    </w:p>
+    <w:p/>
+    <w:p>
+      <w:pPr>
+        <w:rPr>
+          <w:rFonts w:hint="eastAsia"/>
+        </w:rPr>
+      </w:pPr>
+      <w:r>
+        <w:t>Software engineering textbook</w:t>
+      </w:r>
+    </w:p>
+    <w:p>
+      <w:pPr>
+        <w:spacing w:before="100" w:beforeAutospacing="1" w:after="100" w:afterAutospacing="1" w:line="240" w:lineRule="atLeast"/>
+        <w:rPr>
+          <w:rFonts w:ascii="Times New Roman" w:eastAsia="Times New Roman" w:hAnsi="Times New Roman" w:cs="Times New Roman"/>
+          <w:i/>
+          <w:iCs/>
+          <w:color w:val="0000FF"/>
+          <w:sz w:val="20"/>
+          <w:szCs w:val="20"/>
+        </w:rPr>
+      </w:pPr>
+      <w:r>
+        <w:rPr>
+          <w:rFonts w:ascii="Times New Roman" w:eastAsia="Times New Roman" w:hAnsi="Times New Roman" w:cs="Times New Roman"/>
+          <w:i/>
+          <w:iCs/>
+          <w:color w:val="0000FF"/>
+          <w:sz w:val="20"/>
+          <w:szCs w:val="20"/>
+        </w:rPr>
+        <w:t>[This subsection should provide a complete list of all documents referenced elsewhere in the </w:t>
+      </w:r>
+      <w:r>
+        <w:rPr>
+          <w:rFonts w:ascii="Times New Roman" w:eastAsia="Times New Roman" w:hAnsi="Times New Roman" w:cs="Times New Roman"/>
+          <w:b/>
+          <w:bCs/>
+          <w:i/>
+          <w:iCs/>
+          <w:color w:val="0000FF"/>
+          <w:sz w:val="20"/>
+          <w:szCs w:val="20"/>
+        </w:rPr>
+        <w:t>Software Architecture Document</w:t>
+      </w:r>
+      <w:r>
+        <w:rPr>
+          <w:rFonts w:ascii="Times New Roman" w:eastAsia="Times New Roman" w:hAnsi="Times New Roman" w:cs="Times New Roman"/>
+          <w:i/>
+          <w:iCs/>
+          <w:color w:val="0000FF"/>
+          <w:sz w:val="20"/>
+          <w:szCs w:val="20"/>
+        </w:rPr>
+        <w:t>.  Each document should be identified by title, report number (if applicable), date, and publishing organization.  Specify the sources from which the references can be obtained. This information may be provided by reference to an appendix or to another document.]</w:t>
+      </w:r>
+    </w:p>
+    <w:p>
+      <w:pPr>
+        <w:pStyle w:val="2"/>
+        <w:numPr>
+          <w:ilvl w:val="1"/>
+          <w:numId w:val="1"/>
+        </w:numPr>
+        <w:rPr>
+          <w:rStyle w:val="20"/>
+        </w:rPr>
+      </w:pPr>
+      <w:bookmarkStart w:id="10" w:name="1.5_______________Overview"/>
+      <w:bookmarkStart w:id="11" w:name="_Toc26565135"/>
+      <w:r>
+        <w:rPr>
+          <w:rStyle w:val="20"/>
+        </w:rPr>
+        <w:t>Overview</w:t>
+      </w:r>
+      <w:bookmarkEnd w:id="10"/>
+      <w:bookmarkEnd w:id="11"/>
+    </w:p>
+    <w:p/>
+    <w:p>
+      <w:pPr>
+        <w:rPr>
+          <w:rFonts w:hint="eastAsia"/>
+        </w:rPr>
+      </w:pPr>
+      <w:r>
+        <w:t>This document is organized to provide a detailed view of the system's architecture, including use-case realizations, logical view, process view, deployment view, and implementation view.</w:t>
+      </w:r>
+    </w:p>
+    <w:p>
+      <w:pPr>
+        <w:spacing w:before="100" w:beforeAutospacing="1" w:after="100" w:afterAutospacing="1" w:line="240" w:lineRule="atLeast"/>
+        <w:rPr>
+          <w:rFonts w:ascii="Times New Roman" w:eastAsia="Times New Roman" w:hAnsi="Times New Roman" w:cs="Times New Roman"/>
+          <w:i/>
+          <w:iCs/>
+          <w:color w:val="0000FF"/>
+          <w:sz w:val="20"/>
+          <w:szCs w:val="20"/>
+        </w:rPr>
+      </w:pPr>
+      <w:r>
+        <w:rPr>
+          <w:rFonts w:ascii="Times New Roman" w:eastAsia="Times New Roman" w:hAnsi="Times New Roman" w:cs="Times New Roman"/>
+          <w:i/>
+          <w:iCs/>
+          <w:color w:val="0000FF"/>
+          <w:sz w:val="20"/>
+          <w:szCs w:val="20"/>
+        </w:rPr>
+        <w:t>[This subsection should describe what the rest of the </w:t>
+      </w:r>
+      <w:r>
+        <w:rPr>
+          <w:rFonts w:ascii="Times New Roman" w:eastAsia="Times New Roman" w:hAnsi="Times New Roman" w:cs="Times New Roman"/>
+          <w:b/>
+          <w:bCs/>
+          <w:i/>
+          <w:iCs/>
+          <w:color w:val="0000FF"/>
+          <w:sz w:val="20"/>
+          <w:szCs w:val="20"/>
+        </w:rPr>
+        <w:t>Software Architecture Document</w:t>
+      </w:r>
+      <w:r>
+        <w:rPr>
+          <w:rFonts w:ascii="Times New Roman" w:eastAsia="Times New Roman" w:hAnsi="Times New Roman" w:cs="Times New Roman"/>
+          <w:i/>
+          <w:iCs/>
+          <w:color w:val="0000FF"/>
+          <w:sz w:val="20"/>
+          <w:szCs w:val="20"/>
+        </w:rPr>
+        <w:t> contains and explain how the </w:t>
+      </w:r>
+      <w:r>
+        <w:rPr>
+          <w:rFonts w:ascii="Times New Roman" w:eastAsia="Times New Roman" w:hAnsi="Times New Roman" w:cs="Times New Roman"/>
+          <w:b/>
+          <w:bCs/>
+          <w:i/>
+          <w:iCs/>
+          <w:color w:val="0000FF"/>
+          <w:sz w:val="20"/>
+          <w:szCs w:val="20"/>
+        </w:rPr>
+        <w:t>Software Architecture Document</w:t>
+      </w:r>
+      <w:r>
+        <w:rPr>
+          <w:rFonts w:ascii="Times New Roman" w:eastAsia="Times New Roman" w:hAnsi="Times New Roman" w:cs="Times New Roman"/>
+          <w:i/>
+          <w:iCs/>
+          <w:color w:val="0000FF"/>
+          <w:sz w:val="20"/>
+          <w:szCs w:val="20"/>
+        </w:rPr>
+        <w:t> is organized.]</w:t>
+      </w:r>
+    </w:p>
+    <w:p>
+      <w:pPr>
+        <w:pStyle w:val="1"/>
+        <w:rPr>
+          <w:rStyle w:val="10"/>
+        </w:rPr>
+      </w:pPr>
+      <w:bookmarkStart w:id="12" w:name="2.__________________Architectural_Repres"/>
+      <w:bookmarkStart w:id="13" w:name="_Toc26565136"/>
       <w:r>
         <w:rPr>
           <w:rFonts w:ascii="Arial" w:eastAsia="Times New Roman" w:hAnsi="Arial" w:cs="Arial"/>
           <w:bCs/>
           <w:color w:val="000000"/>
-          <w:sz w:val="20"/>
-          <w:szCs w:val="20"/>
-        </w:rPr>
-        <w:t>1.3</w:t>
+          <w:sz w:val="24"/>
+          <w:szCs w:val="24"/>
+        </w:rPr>
+        <w:t>2.</w:t>
       </w:r>
       <w:r>
         <w:rPr>
@@ -3162,16 +3442,29 @@
           <w:sz w:val="14"/>
           <w:szCs w:val="14"/>
         </w:rPr>
-        <w:t>               </w:t>
-      </w:r>
-      <w:r>
-        <w:rPr>
-          <w:rStyle w:val="20"/>
-        </w:rPr>
-        <w:t>Definitions, Acronyms and Abbreviations</w:t>
-      </w:r>
-      <w:bookmarkEnd w:id="6"/>
-      <w:bookmarkEnd w:id="7"/>
+        <w:t>                  </w:t>
+      </w:r>
+      <w:r>
+        <w:rPr>
+          <w:rStyle w:val="10"/>
+        </w:rPr>
+        <w:t>Architectural Representation</w:t>
+      </w:r>
+      <w:bookmarkEnd w:id="12"/>
+      <w:bookmarkEnd w:id="13"/>
+    </w:p>
+    <w:p/>
+    <w:p>
+      <w:r>
+        <w:t>The architecture of the VRR system is represented through several views: Use-Case, Logical, Process, Deployment, and Implementation. Each view focuses on specific aspects of the system, such as user interactions, system design, data flow, physical deployment, and code structure.</w:t>
+      </w:r>
+    </w:p>
+    <w:p>
+      <w:pPr>
+        <w:rPr>
+          <w:rFonts w:hint="eastAsia"/>
+        </w:rPr>
+      </w:pPr>
     </w:p>
     <w:p>
       <w:pPr>
@@ -3194,7 +3487,7 @@
           <w:sz w:val="20"/>
           <w:szCs w:val="20"/>
         </w:rPr>
-        <w:t>[This subsection should provide the definitions of all terms, acronyms, and abbreviations required to properly interpret the </w:t>
+        <w:t>[This section describes what software architecture is for the current system, and how it is represented. Of the </w:t>
       </w:r>
       <w:r>
         <w:rPr>
@@ -3207,73 +3500,18 @@
           <w:sz w:val="20"/>
           <w:szCs w:val="20"/>
         </w:rPr>
-        <w:t>Software Architecture Document</w:t>
-      </w:r>
-      <w:r>
-        <w:rPr>
-          <w:rFonts w:ascii="Times New Roman" w:eastAsia="Times New Roman" w:hAnsi="Times New Roman" w:cs="Times New Roman"/>
-          <w:i/>
-          <w:iCs/>
-          <w:color w:val="0000FF"/>
-          <w:sz w:val="20"/>
-          <w:szCs w:val="20"/>
-        </w:rPr>
-        <w:t>.  This information may be provided by reference to the project Glossary.]</w:t>
-      </w:r>
-    </w:p>
-    <w:p>
-      <w:pPr>
-        <w:pStyle w:val="2"/>
-        <w:rPr>
-          <w:sz w:val="20"/>
-          <w:szCs w:val="20"/>
-        </w:rPr>
-      </w:pPr>
-      <w:bookmarkStart w:id="8" w:name="1.4_______________References"/>
-      <w:bookmarkStart w:id="9" w:name="_Toc26565134"/>
-      <w:r>
-        <w:rPr>
-          <w:rFonts w:ascii="Arial" w:hAnsi="Arial" w:cs="Arial"/>
-          <w:sz w:val="20"/>
-          <w:szCs w:val="20"/>
-        </w:rPr>
-        <w:lastRenderedPageBreak/>
-        <w:t>1.4</w:t>
-      </w:r>
-      <w:r>
-        <w:t>               </w:t>
-      </w:r>
-      <w:r>
-        <w:rPr>
-          <w:rStyle w:val="20"/>
-        </w:rPr>
-        <w:t>References</w:t>
-      </w:r>
-      <w:bookmarkEnd w:id="8"/>
-      <w:bookmarkEnd w:id="9"/>
-    </w:p>
-    <w:p>
-      <w:pPr>
-        <w:spacing w:before="100" w:beforeAutospacing="1" w:after="100" w:afterAutospacing="1" w:line="240" w:lineRule="atLeast"/>
-        <w:rPr>
-          <w:rFonts w:ascii="Times New Roman" w:eastAsia="Times New Roman" w:hAnsi="Times New Roman" w:cs="Times New Roman"/>
-          <w:i/>
-          <w:iCs/>
-          <w:color w:val="0000FF"/>
-          <w:sz w:val="20"/>
-          <w:szCs w:val="20"/>
-        </w:rPr>
-      </w:pPr>
-      <w:r>
-        <w:rPr>
-          <w:rFonts w:ascii="Times New Roman" w:eastAsia="Times New Roman" w:hAnsi="Times New Roman" w:cs="Times New Roman"/>
-          <w:i/>
-          <w:iCs/>
-          <w:color w:val="0000FF"/>
-          <w:sz w:val="20"/>
-          <w:szCs w:val="20"/>
-        </w:rPr>
-        <w:t>[This subsection should provide a complete list of all documents referenced elsewhere in the </w:t>
+        <w:t>Use-Case</w:t>
+      </w:r>
+      <w:r>
+        <w:rPr>
+          <w:rFonts w:ascii="Times New Roman" w:eastAsia="Times New Roman" w:hAnsi="Times New Roman" w:cs="Times New Roman"/>
+          <w:i/>
+          <w:iCs/>
+          <w:color w:val="0000FF"/>
+          <w:sz w:val="20"/>
+          <w:szCs w:val="20"/>
+        </w:rPr>
+        <w:t>, </w:t>
       </w:r>
       <w:r>
         <w:rPr>
@@ -3286,72 +3524,18 @@
           <w:sz w:val="20"/>
           <w:szCs w:val="20"/>
         </w:rPr>
-        <w:t>Software Architecture Document</w:t>
-      </w:r>
-      <w:r>
-        <w:rPr>
-          <w:rFonts w:ascii="Times New Roman" w:eastAsia="Times New Roman" w:hAnsi="Times New Roman" w:cs="Times New Roman"/>
-          <w:i/>
-          <w:iCs/>
-          <w:color w:val="0000FF"/>
-          <w:sz w:val="20"/>
-          <w:szCs w:val="20"/>
-        </w:rPr>
-        <w:t>.  Each document should be identified by title, report number (if applicable), date, and publishing organization.  Specify the sources from which the references can be obtained. This information may be provided by reference to an appendix or to another document.]</w:t>
-      </w:r>
-    </w:p>
-    <w:p>
-      <w:pPr>
-        <w:pStyle w:val="2"/>
-        <w:rPr>
-          <w:sz w:val="20"/>
-          <w:szCs w:val="20"/>
-        </w:rPr>
-      </w:pPr>
-      <w:bookmarkStart w:id="10" w:name="1.5_______________Overview"/>
-      <w:bookmarkStart w:id="11" w:name="_Toc26565135"/>
-      <w:r>
-        <w:rPr>
-          <w:rFonts w:ascii="Arial" w:hAnsi="Arial" w:cs="Arial"/>
-          <w:sz w:val="20"/>
-          <w:szCs w:val="20"/>
-        </w:rPr>
-        <w:t>1.5</w:t>
-      </w:r>
-      <w:r>
-        <w:t>              </w:t>
-      </w:r>
-      <w:r>
-        <w:rPr>
-          <w:rStyle w:val="20"/>
-        </w:rPr>
-        <w:t> Overview</w:t>
-      </w:r>
-      <w:bookmarkEnd w:id="10"/>
-      <w:bookmarkEnd w:id="11"/>
-    </w:p>
-    <w:p>
-      <w:pPr>
-        <w:spacing w:before="100" w:beforeAutospacing="1" w:after="100" w:afterAutospacing="1" w:line="240" w:lineRule="atLeast"/>
-        <w:rPr>
-          <w:rFonts w:ascii="Times New Roman" w:eastAsia="Times New Roman" w:hAnsi="Times New Roman" w:cs="Times New Roman"/>
-          <w:i/>
-          <w:iCs/>
-          <w:color w:val="0000FF"/>
-          <w:sz w:val="20"/>
-          <w:szCs w:val="20"/>
-        </w:rPr>
-      </w:pPr>
-      <w:r>
-        <w:rPr>
-          <w:rFonts w:ascii="Times New Roman" w:eastAsia="Times New Roman" w:hAnsi="Times New Roman" w:cs="Times New Roman"/>
-          <w:i/>
-          <w:iCs/>
-          <w:color w:val="0000FF"/>
-          <w:sz w:val="20"/>
-          <w:szCs w:val="20"/>
-        </w:rPr>
-        <w:t>[This subsection should describe what the rest of the </w:t>
+        <w:t>Logical</w:t>
+      </w:r>
+      <w:r>
+        <w:rPr>
+          <w:rFonts w:ascii="Times New Roman" w:eastAsia="Times New Roman" w:hAnsi="Times New Roman" w:cs="Times New Roman"/>
+          <w:i/>
+          <w:iCs/>
+          <w:color w:val="0000FF"/>
+          <w:sz w:val="20"/>
+          <w:szCs w:val="20"/>
+        </w:rPr>
+        <w:t>, </w:t>
       </w:r>
       <w:r>
         <w:rPr>
@@ -3364,18 +3548,18 @@
           <w:sz w:val="20"/>
           <w:szCs w:val="20"/>
         </w:rPr>
-        <w:t>Software Architecture Document</w:t>
-      </w:r>
-      <w:r>
-        <w:rPr>
-          <w:rFonts w:ascii="Times New Roman" w:eastAsia="Times New Roman" w:hAnsi="Times New Roman" w:cs="Times New Roman"/>
-          <w:i/>
-          <w:iCs/>
-          <w:color w:val="0000FF"/>
-          <w:sz w:val="20"/>
-          <w:szCs w:val="20"/>
-        </w:rPr>
-        <w:t> contains and explain how the </w:t>
+        <w:t>Process</w:t>
+      </w:r>
+      <w:r>
+        <w:rPr>
+          <w:rFonts w:ascii="Times New Roman" w:eastAsia="Times New Roman" w:hAnsi="Times New Roman" w:cs="Times New Roman"/>
+          <w:i/>
+          <w:iCs/>
+          <w:color w:val="0000FF"/>
+          <w:sz w:val="20"/>
+          <w:szCs w:val="20"/>
+        </w:rPr>
+        <w:t>, </w:t>
       </w:r>
       <w:r>
         <w:rPr>
@@ -3388,34 +3572,53 @@
           <w:sz w:val="20"/>
           <w:szCs w:val="20"/>
         </w:rPr>
-        <w:t>Software Architecture Document</w:t>
-      </w:r>
-      <w:r>
-        <w:rPr>
-          <w:rFonts w:ascii="Times New Roman" w:eastAsia="Times New Roman" w:hAnsi="Times New Roman" w:cs="Times New Roman"/>
-          <w:i/>
-          <w:iCs/>
-          <w:color w:val="0000FF"/>
-          <w:sz w:val="20"/>
-          <w:szCs w:val="20"/>
-        </w:rPr>
-        <w:t> is organized.]</w:t>
-      </w:r>
-    </w:p>
-    <w:p>
-      <w:pPr>
-        <w:pStyle w:val="1"/>
+        <w:t>Deployment</w:t>
+      </w:r>
+      <w:r>
+        <w:rPr>
+          <w:rFonts w:ascii="Times New Roman" w:eastAsia="Times New Roman" w:hAnsi="Times New Roman" w:cs="Times New Roman"/>
+          <w:i/>
+          <w:iCs/>
+          <w:color w:val="0000FF"/>
+          <w:sz w:val="20"/>
+          <w:szCs w:val="20"/>
+        </w:rPr>
+        <w:t>, and </w:t>
+      </w:r>
+      <w:r>
         <w:rPr>
           <w:rFonts w:ascii="Times New Roman" w:eastAsia="Times New Roman" w:hAnsi="Times New Roman" w:cs="Times New Roman"/>
           <w:b/>
           <w:bCs/>
-          <w:color w:val="000000"/>
-          <w:sz w:val="24"/>
-          <w:szCs w:val="24"/>
-        </w:rPr>
-      </w:pPr>
-      <w:bookmarkStart w:id="12" w:name="2.__________________Architectural_Repres"/>
-      <w:bookmarkStart w:id="13" w:name="_Toc26565136"/>
+          <w:i/>
+          <w:iCs/>
+          <w:color w:val="0000FF"/>
+          <w:sz w:val="20"/>
+          <w:szCs w:val="20"/>
+        </w:rPr>
+        <w:t>Implementation Views</w:t>
+      </w:r>
+      <w:r>
+        <w:rPr>
+          <w:rFonts w:ascii="Times New Roman" w:eastAsia="Times New Roman" w:hAnsi="Times New Roman" w:cs="Times New Roman"/>
+          <w:i/>
+          <w:iCs/>
+          <w:color w:val="0000FF"/>
+          <w:sz w:val="20"/>
+          <w:szCs w:val="20"/>
+        </w:rPr>
+        <w:t>, it enumerates the views that are necessary, and for each view, explains what types of model elements it contains.]</w:t>
+      </w:r>
+    </w:p>
+    <w:p>
+      <w:pPr>
+        <w:pStyle w:val="1"/>
+        <w:rPr>
+          <w:rStyle w:val="10"/>
+        </w:rPr>
+      </w:pPr>
+      <w:bookmarkStart w:id="14" w:name="3.__________________Architectural_Goals_"/>
+      <w:bookmarkStart w:id="15" w:name="_Toc26565137"/>
       <w:r>
         <w:rPr>
           <w:rFonts w:ascii="Arial" w:eastAsia="Times New Roman" w:hAnsi="Arial" w:cs="Arial"/>
@@ -3424,7 +3627,7 @@
           <w:sz w:val="24"/>
           <w:szCs w:val="24"/>
         </w:rPr>
-        <w:t>2.</w:t>
+        <w:t>3.</w:t>
       </w:r>
       <w:r>
         <w:rPr>
@@ -3441,10 +3644,22 @@
         <w:rPr>
           <w:rStyle w:val="10"/>
         </w:rPr>
-        <w:t>Architectural Representation</w:t>
-      </w:r>
-      <w:bookmarkEnd w:id="12"/>
-      <w:bookmarkEnd w:id="13"/>
+        <w:t>Architectural Goals and Constraints</w:t>
+      </w:r>
+      <w:bookmarkEnd w:id="14"/>
+      <w:bookmarkEnd w:id="15"/>
+    </w:p>
+    <w:p/>
+    <w:p>
+      <w:pPr>
+        <w:rPr>
+          <w:rFonts w:hint="eastAsia"/>
+        </w:rPr>
+      </w:pPr>
+      <w:r>
+        <w:lastRenderedPageBreak/>
+        <w:t>The architecture is designed with a focus on modularity, scalability, and security. Constraints include the use of specific technologies (e.g., a particular DBMS), adherence to security standards, and compatibility with existing institutional systems.</w:t>
+      </w:r>
     </w:p>
     <w:p>
       <w:pPr>
@@ -3467,55 +3682,499 @@
           <w:sz w:val="20"/>
           <w:szCs w:val="20"/>
         </w:rPr>
-        <w:t>[This section describes what software architecture is for the current system, and how it is represented. Of the </w:t>
+        <w:t>[This section describes the software requirements and objectives that have some significant impact on the architecture, for example, safety, security, privacy, use of an off-the-shelf product, portability, distribution, and reuse. It also captures the special constraints that may apply: design and implementation strategy, development tools, team structure, schedule, legacy code, and so on.]</w:t>
+      </w:r>
+    </w:p>
+    <w:p>
+      <w:pPr>
+        <w:pStyle w:val="1"/>
+        <w:rPr>
+          <w:rStyle w:val="10"/>
+        </w:rPr>
+      </w:pPr>
+      <w:bookmarkStart w:id="16" w:name="4.__________________Use-Case_View"/>
+      <w:bookmarkStart w:id="17" w:name="_Toc26565138"/>
+      <w:r>
+        <w:rPr>
+          <w:rFonts w:ascii="Arial" w:hAnsi="Arial" w:cs="Arial"/>
+          <w:sz w:val="24"/>
+          <w:szCs w:val="24"/>
+        </w:rPr>
+        <w:t>4.</w:t>
+      </w:r>
+      <w:r>
+        <w:t>                  </w:t>
+      </w:r>
+      <w:r>
+        <w:rPr>
+          <w:rStyle w:val="10"/>
+        </w:rPr>
+        <w:t>Use-Case View</w:t>
+      </w:r>
+      <w:bookmarkEnd w:id="16"/>
+      <w:bookmarkEnd w:id="17"/>
+    </w:p>
+    <w:p/>
+    <w:p/>
+    <w:p>
+      <w:r>
+        <w:t>Key use cases include room reservation, user management, and schedule visualization. These represent central functionalities of the system, involving several architectural components.</w:t>
+      </w:r>
+    </w:p>
+    <w:p>
+      <w:pPr>
+        <w:rPr>
+          <w:rFonts w:hint="eastAsia"/>
+        </w:rPr>
+      </w:pPr>
+    </w:p>
+    <w:p>
+      <w:pPr>
+        <w:spacing w:before="100" w:beforeAutospacing="1" w:after="100" w:afterAutospacing="1" w:line="240" w:lineRule="atLeast"/>
+        <w:rPr>
+          <w:rFonts w:ascii="Times New Roman" w:eastAsia="Times New Roman" w:hAnsi="Times New Roman" w:cs="Times New Roman"/>
+          <w:i/>
+          <w:iCs/>
+          <w:color w:val="0000FF"/>
+          <w:sz w:val="20"/>
+          <w:szCs w:val="20"/>
+        </w:rPr>
+      </w:pPr>
+      <w:r>
+        <w:rPr>
+          <w:rFonts w:ascii="Times New Roman" w:eastAsia="Times New Roman" w:hAnsi="Times New Roman" w:cs="Times New Roman"/>
+          <w:i/>
+          <w:iCs/>
+          <w:color w:val="0000FF"/>
+          <w:sz w:val="20"/>
+          <w:szCs w:val="20"/>
+        </w:rPr>
+        <w:t>[This section lists use cases or scenarios from the use-case model if they represent some significant, central functionality of the final system, or if they have a large architectural coverage - they exercise many architectural elements, or if they stress or illustrate a specific, delicate point of the architecture.]</w:t>
+      </w:r>
+    </w:p>
+    <w:p>
+      <w:pPr>
+        <w:pStyle w:val="2"/>
+        <w:rPr>
+          <w:rStyle w:val="20"/>
+        </w:rPr>
+      </w:pPr>
+      <w:bookmarkStart w:id="18" w:name="4.1_______________Use-Case_Realizations"/>
+      <w:bookmarkStart w:id="19" w:name="_Toc26565139"/>
+      <w:r>
+        <w:rPr>
+          <w:rFonts w:ascii="Arial" w:eastAsia="Times New Roman" w:hAnsi="Arial" w:cs="Arial"/>
+          <w:bCs/>
+          <w:color w:val="000000"/>
+          <w:sz w:val="20"/>
+          <w:szCs w:val="20"/>
+        </w:rPr>
+        <w:t>4.1</w:t>
       </w:r>
       <w:r>
         <w:rPr>
           <w:rFonts w:ascii="Times New Roman" w:eastAsia="Times New Roman" w:hAnsi="Times New Roman" w:cs="Times New Roman"/>
           <w:b/>
           <w:bCs/>
-          <w:i/>
-          <w:iCs/>
-          <w:color w:val="0000FF"/>
-          <w:sz w:val="20"/>
-          <w:szCs w:val="20"/>
-        </w:rPr>
-        <w:t>Use-Case</w:t>
-      </w:r>
-      <w:r>
-        <w:rPr>
-          <w:rFonts w:ascii="Times New Roman" w:eastAsia="Times New Roman" w:hAnsi="Times New Roman" w:cs="Times New Roman"/>
-          <w:i/>
-          <w:iCs/>
-          <w:color w:val="0000FF"/>
-          <w:sz w:val="20"/>
-          <w:szCs w:val="20"/>
-        </w:rPr>
-        <w:t>, </w:t>
+          <w:color w:val="000000"/>
+          <w:sz w:val="14"/>
+          <w:szCs w:val="14"/>
+        </w:rPr>
+        <w:t>               </w:t>
+      </w:r>
+      <w:r>
+        <w:rPr>
+          <w:rStyle w:val="20"/>
+        </w:rPr>
+        <w:t>Use-Case Realizations</w:t>
+      </w:r>
+      <w:bookmarkEnd w:id="18"/>
+      <w:bookmarkEnd w:id="19"/>
+    </w:p>
+    <w:p/>
+    <w:p>
+      <w:pPr>
+        <w:rPr>
+          <w:rFonts w:hint="eastAsia"/>
+        </w:rPr>
+      </w:pPr>
+      <w:r>
+        <w:t>Realizations demonstrate how the system fulfills use cases like user registration, room booking, and conflict resolution.</w:t>
+      </w:r>
+    </w:p>
+    <w:p>
+      <w:pPr>
+        <w:spacing w:before="100" w:beforeAutospacing="1" w:after="100" w:afterAutospacing="1" w:line="240" w:lineRule="atLeast"/>
+        <w:rPr>
+          <w:rFonts w:ascii="Times New Roman" w:eastAsia="Times New Roman" w:hAnsi="Times New Roman" w:cs="Times New Roman"/>
+          <w:i/>
+          <w:iCs/>
+          <w:color w:val="0000FF"/>
+          <w:sz w:val="20"/>
+          <w:szCs w:val="20"/>
+        </w:rPr>
+      </w:pPr>
+      <w:r>
+        <w:rPr>
+          <w:rFonts w:ascii="Times New Roman" w:eastAsia="Times New Roman" w:hAnsi="Times New Roman" w:cs="Times New Roman"/>
+          <w:i/>
+          <w:iCs/>
+          <w:color w:val="0000FF"/>
+          <w:sz w:val="20"/>
+          <w:szCs w:val="20"/>
+        </w:rPr>
+        <w:t>[This section illustrates how the software actually works by giving a few selected use-case (or scenario) realizations, and explains how the various design model elements contribute to their functionality.]</w:t>
+      </w:r>
+    </w:p>
+    <w:p>
+      <w:pPr>
+        <w:pStyle w:val="1"/>
+        <w:rPr>
+          <w:rStyle w:val="10"/>
+        </w:rPr>
+      </w:pPr>
+      <w:bookmarkStart w:id="20" w:name="5.__________________Logical_View"/>
+      <w:bookmarkStart w:id="21" w:name="_Toc26565140"/>
+      <w:r>
+        <w:rPr>
+          <w:rFonts w:ascii="Arial" w:hAnsi="Arial" w:cs="Arial"/>
+          <w:sz w:val="24"/>
+          <w:szCs w:val="24"/>
+        </w:rPr>
+        <w:t>5.</w:t>
+      </w:r>
+      <w:r>
+        <w:t>                  </w:t>
+      </w:r>
+      <w:r>
+        <w:rPr>
+          <w:rStyle w:val="10"/>
+        </w:rPr>
+        <w:t>Logical View</w:t>
+      </w:r>
+      <w:bookmarkEnd w:id="20"/>
+      <w:bookmarkEnd w:id="21"/>
+    </w:p>
+    <w:p>
+      <w:pPr>
+        <w:rPr>
+          <w:rFonts w:hint="eastAsia"/>
+        </w:rPr>
+      </w:pPr>
+      <w:r>
+        <w:t>The design model is decomposed into subsystems such as User Management, Reservation Processing, and Data Handling. Each subsystem contains packages and classes with defined responsibilities.</w:t>
+      </w:r>
+    </w:p>
+    <w:p>
+      <w:pPr>
+        <w:spacing w:before="100" w:beforeAutospacing="1" w:after="100" w:afterAutospacing="1" w:line="240" w:lineRule="atLeast"/>
+        <w:rPr>
+          <w:rFonts w:ascii="Times New Roman" w:eastAsia="Times New Roman" w:hAnsi="Times New Roman" w:cs="Times New Roman"/>
+          <w:i/>
+          <w:iCs/>
+          <w:color w:val="0000FF"/>
+          <w:sz w:val="20"/>
+          <w:szCs w:val="20"/>
+        </w:rPr>
+      </w:pPr>
+      <w:r>
+        <w:rPr>
+          <w:rFonts w:ascii="Times New Roman" w:eastAsia="Times New Roman" w:hAnsi="Times New Roman" w:cs="Times New Roman"/>
+          <w:i/>
+          <w:iCs/>
+          <w:color w:val="0000FF"/>
+          <w:sz w:val="20"/>
+          <w:szCs w:val="20"/>
+        </w:rPr>
+        <w:t>[This section describes the architecturally significant parts of the design model, such as its decomposition into subsystems and packages. And for each significant package, its decomposition into classes and class utilities. You should introduce architecturally significant classes and describe their responsibilities, as well as a few very important relationships, operations, and attributes.]</w:t>
+      </w:r>
+    </w:p>
+    <w:p>
+      <w:pPr>
+        <w:pStyle w:val="2"/>
+        <w:rPr>
+          <w:rStyle w:val="20"/>
+        </w:rPr>
+      </w:pPr>
+      <w:bookmarkStart w:id="22" w:name="5.1_______________Overview"/>
+      <w:bookmarkStart w:id="23" w:name="_Toc26565141"/>
+      <w:r>
+        <w:t>5.1            </w:t>
+      </w:r>
+      <w:r>
+        <w:rPr>
+          <w:rStyle w:val="20"/>
+        </w:rPr>
+        <w:t>   Overview</w:t>
+      </w:r>
+      <w:bookmarkEnd w:id="22"/>
+      <w:bookmarkEnd w:id="23"/>
+    </w:p>
+    <w:p/>
+    <w:p>
+      <w:pPr>
+        <w:rPr>
+          <w:rFonts w:hint="eastAsia"/>
+        </w:rPr>
+      </w:pPr>
+      <w:r>
+        <w:t>The system is organized into layers, each containing packages related to specific functionalities like UI, business logic, and data access.</w:t>
+      </w:r>
+    </w:p>
+    <w:p>
+      <w:pPr>
+        <w:spacing w:before="100" w:beforeAutospacing="1" w:after="100" w:afterAutospacing="1" w:line="240" w:lineRule="atLeast"/>
+        <w:rPr>
+          <w:rFonts w:ascii="Times New Roman" w:eastAsia="Times New Roman" w:hAnsi="Times New Roman" w:cs="Times New Roman"/>
+          <w:i/>
+          <w:iCs/>
+          <w:color w:val="0000FF"/>
+          <w:sz w:val="20"/>
+          <w:szCs w:val="20"/>
+        </w:rPr>
+      </w:pPr>
+      <w:r>
+        <w:rPr>
+          <w:rFonts w:ascii="Times New Roman" w:eastAsia="Times New Roman" w:hAnsi="Times New Roman" w:cs="Times New Roman"/>
+          <w:i/>
+          <w:iCs/>
+          <w:color w:val="0000FF"/>
+          <w:sz w:val="20"/>
+          <w:szCs w:val="20"/>
+        </w:rPr>
+        <w:lastRenderedPageBreak/>
+        <w:t>[This subsection describes the overall decomposition of the design model in terms of its package hierarchy and layers.]</w:t>
+      </w:r>
+    </w:p>
+    <w:p>
+      <w:pPr>
+        <w:pStyle w:val="2"/>
+        <w:rPr>
+          <w:rStyle w:val="20"/>
+        </w:rPr>
+      </w:pPr>
+      <w:bookmarkStart w:id="24" w:name="5.2_______________Architecturally_Signif"/>
+      <w:bookmarkStart w:id="25" w:name="_Toc26565142"/>
+      <w:r>
+        <w:rPr>
+          <w:rFonts w:ascii="Arial" w:eastAsia="Times New Roman" w:hAnsi="Arial" w:cs="Arial"/>
+          <w:bCs/>
+          <w:color w:val="000000"/>
+          <w:sz w:val="20"/>
+          <w:szCs w:val="20"/>
+        </w:rPr>
+        <w:t>5.2</w:t>
       </w:r>
       <w:r>
         <w:rPr>
           <w:rFonts w:ascii="Times New Roman" w:eastAsia="Times New Roman" w:hAnsi="Times New Roman" w:cs="Times New Roman"/>
           <w:b/>
           <w:bCs/>
-          <w:i/>
-          <w:iCs/>
-          <w:color w:val="0000FF"/>
-          <w:sz w:val="20"/>
-          <w:szCs w:val="20"/>
-        </w:rPr>
-        <w:t>Logical</w:t>
-      </w:r>
-      <w:r>
-        <w:rPr>
-          <w:rFonts w:ascii="Times New Roman" w:eastAsia="Times New Roman" w:hAnsi="Times New Roman" w:cs="Times New Roman"/>
-          <w:i/>
-          <w:iCs/>
-          <w:color w:val="0000FF"/>
-          <w:sz w:val="20"/>
-          <w:szCs w:val="20"/>
-        </w:rPr>
-        <w:t>, </w:t>
+          <w:color w:val="000000"/>
+          <w:sz w:val="14"/>
+          <w:szCs w:val="14"/>
+        </w:rPr>
+        <w:t>               </w:t>
+      </w:r>
+      <w:r>
+        <w:rPr>
+          <w:rStyle w:val="20"/>
+        </w:rPr>
+        <w:t>Architecturally Significant Design Packages</w:t>
+      </w:r>
+      <w:bookmarkEnd w:id="24"/>
+      <w:bookmarkEnd w:id="25"/>
+    </w:p>
+    <w:p/>
+    <w:p>
+      <w:r>
+        <w:t>User Management: Handles user authentication, registration, and profile management.</w:t>
+      </w:r>
+    </w:p>
+    <w:p>
+      <w:pPr>
+        <w:rPr>
+          <w:rFonts w:hint="eastAsia"/>
+        </w:rPr>
+      </w:pPr>
+      <w:r>
+        <w:t>Reservation Processing: Manages room booking, scheduling, and conflict checking.</w:t>
+      </w:r>
+    </w:p>
+    <w:p>
+      <w:pPr>
+        <w:spacing w:before="100" w:beforeAutospacing="1" w:after="100" w:afterAutospacing="1" w:line="240" w:lineRule="atLeast"/>
+        <w:rPr>
+          <w:rFonts w:ascii="Times New Roman" w:eastAsia="Times New Roman" w:hAnsi="Times New Roman" w:cs="Times New Roman"/>
+          <w:i/>
+          <w:iCs/>
+          <w:color w:val="0000FF"/>
+          <w:sz w:val="20"/>
+          <w:szCs w:val="20"/>
+        </w:rPr>
+      </w:pPr>
+      <w:r>
+        <w:rPr>
+          <w:rFonts w:ascii="Times New Roman" w:eastAsia="Times New Roman" w:hAnsi="Times New Roman" w:cs="Times New Roman"/>
+          <w:i/>
+          <w:iCs/>
+          <w:color w:val="0000FF"/>
+          <w:sz w:val="20"/>
+          <w:szCs w:val="20"/>
+        </w:rPr>
+        <w:t>[For each significant package, include a subsection with its name, its brief description, and a diagram with all significant classes and packages contained within the package.</w:t>
+      </w:r>
+    </w:p>
+    <w:p>
+      <w:pPr>
+        <w:spacing w:before="100" w:beforeAutospacing="1" w:after="100" w:afterAutospacing="1" w:line="240" w:lineRule="atLeast"/>
+        <w:rPr>
+          <w:rFonts w:ascii="Times New Roman" w:eastAsia="Times New Roman" w:hAnsi="Times New Roman" w:cs="Times New Roman"/>
+          <w:i/>
+          <w:iCs/>
+          <w:color w:val="0000FF"/>
+          <w:sz w:val="20"/>
+          <w:szCs w:val="20"/>
+        </w:rPr>
+      </w:pPr>
+      <w:r>
+        <w:rPr>
+          <w:rFonts w:ascii="Times New Roman" w:eastAsia="Times New Roman" w:hAnsi="Times New Roman" w:cs="Times New Roman"/>
+          <w:i/>
+          <w:iCs/>
+          <w:color w:val="0000FF"/>
+          <w:sz w:val="20"/>
+          <w:szCs w:val="20"/>
+        </w:rPr>
+        <w:t>For each significant class in the package, include its name, brief description, and, optionally a description of some of its major responsibilities, operations and attributes.]</w:t>
+      </w:r>
+    </w:p>
+    <w:p>
+      <w:pPr>
+        <w:pStyle w:val="1"/>
+        <w:rPr>
+          <w:rStyle w:val="10"/>
+        </w:rPr>
+      </w:pPr>
+      <w:bookmarkStart w:id="26" w:name="6.__________________Process_View"/>
+      <w:bookmarkStart w:id="27" w:name="_Toc26565143"/>
+      <w:r>
+        <w:rPr>
+          <w:rFonts w:ascii="Arial" w:hAnsi="Arial" w:cs="Arial"/>
+          <w:sz w:val="24"/>
+          <w:szCs w:val="24"/>
+        </w:rPr>
+        <w:t>6.</w:t>
+      </w:r>
+      <w:r>
+        <w:t>                  </w:t>
+      </w:r>
+      <w:r>
+        <w:rPr>
+          <w:rStyle w:val="10"/>
+        </w:rPr>
+        <w:t>Process View</w:t>
+      </w:r>
+      <w:bookmarkEnd w:id="26"/>
+      <w:bookmarkEnd w:id="27"/>
+    </w:p>
+    <w:p/>
+    <w:p>
+      <w:pPr>
+        <w:rPr>
+          <w:rFonts w:hint="eastAsia"/>
+        </w:rPr>
+      </w:pPr>
+      <w:r>
+        <w:t>Describes the system's decomposition into processes and threads, focusing on communication between these elements, such as through APIs or database queries.</w:t>
+      </w:r>
+    </w:p>
+    <w:p>
+      <w:pPr>
+        <w:spacing w:before="100" w:beforeAutospacing="1" w:after="100" w:afterAutospacing="1" w:line="240" w:lineRule="atLeast"/>
+        <w:rPr>
+          <w:rFonts w:ascii="Times New Roman" w:eastAsia="Times New Roman" w:hAnsi="Times New Roman" w:cs="Times New Roman"/>
+          <w:i/>
+          <w:iCs/>
+          <w:color w:val="0000FF"/>
+          <w:sz w:val="20"/>
+          <w:szCs w:val="20"/>
+        </w:rPr>
+      </w:pPr>
+      <w:r>
+        <w:rPr>
+          <w:rFonts w:ascii="Times New Roman" w:eastAsia="Times New Roman" w:hAnsi="Times New Roman" w:cs="Times New Roman"/>
+          <w:i/>
+          <w:iCs/>
+          <w:color w:val="0000FF"/>
+          <w:sz w:val="20"/>
+          <w:szCs w:val="20"/>
+        </w:rPr>
+        <w:t>[This section describes the system's decomposition into lightweight processes (single threads of control) and heavyweight processes (groupings of lightweight processes). Organize the section by groups of processes that communicate or interact. Describe the main modes of communication between processes, such as message passing, interrupts, and rendezvous.]</w:t>
+      </w:r>
+    </w:p>
+    <w:p>
+      <w:pPr>
+        <w:pStyle w:val="1"/>
+        <w:rPr>
+          <w:rStyle w:val="10"/>
+        </w:rPr>
+      </w:pPr>
+      <w:bookmarkStart w:id="28" w:name="7.__________________Deployment_View"/>
+      <w:bookmarkStart w:id="29" w:name="_Toc26565144"/>
+      <w:r>
+        <w:rPr>
+          <w:rFonts w:ascii="Arial" w:hAnsi="Arial" w:cs="Arial"/>
+          <w:sz w:val="24"/>
+          <w:szCs w:val="24"/>
+        </w:rPr>
+        <w:t>7.</w:t>
+      </w:r>
+      <w:r>
+        <w:t>                  </w:t>
+      </w:r>
+      <w:r>
+        <w:rPr>
+          <w:rStyle w:val="10"/>
+        </w:rPr>
+        <w:t>Deployment View</w:t>
+      </w:r>
+      <w:bookmarkEnd w:id="28"/>
+      <w:bookmarkEnd w:id="29"/>
+    </w:p>
+    <w:p/>
+    <w:p>
+      <w:pPr>
+        <w:rPr>
+          <w:rFonts w:hint="eastAsia"/>
+        </w:rPr>
+      </w:pPr>
+      <w:r>
+        <w:t>Illustrates the physical deployment of the system on servers and clients, including the network configuration and hardware specifications.</w:t>
+      </w:r>
+    </w:p>
+    <w:p>
+      <w:pPr>
+        <w:spacing w:before="100" w:beforeAutospacing="1" w:after="100" w:afterAutospacing="1" w:line="240" w:lineRule="atLeast"/>
+        <w:rPr>
+          <w:rFonts w:ascii="Times New Roman" w:eastAsia="Times New Roman" w:hAnsi="Times New Roman" w:cs="Times New Roman"/>
+          <w:i/>
+          <w:iCs/>
+          <w:color w:val="0000FF"/>
+          <w:sz w:val="20"/>
+          <w:szCs w:val="20"/>
+        </w:rPr>
+      </w:pPr>
+      <w:r>
+        <w:rPr>
+          <w:rFonts w:ascii="Times New Roman" w:eastAsia="Times New Roman" w:hAnsi="Times New Roman" w:cs="Times New Roman"/>
+          <w:i/>
+          <w:iCs/>
+          <w:color w:val="0000FF"/>
+          <w:sz w:val="20"/>
+          <w:szCs w:val="20"/>
+        </w:rPr>
+        <w:t>[This section describes one or more physical network (hardware) configurations on which the software is deployed and run. It is a view of the Deployment Model. At a minimum for each configuration it should indicate the physical nodes (computers, CPUs) that execute the software, and their interconnections (bus, LAN, point-to-point, and so on.) Also include a mapping of the processes of the </w:t>
       </w:r>
       <w:r>
         <w:rPr>
@@ -3528,66 +4187,18 @@
           <w:sz w:val="20"/>
           <w:szCs w:val="20"/>
         </w:rPr>
-        <w:t>Process</w:t>
-      </w:r>
-      <w:r>
-        <w:rPr>
-          <w:rFonts w:ascii="Times New Roman" w:eastAsia="Times New Roman" w:hAnsi="Times New Roman" w:cs="Times New Roman"/>
-          <w:i/>
-          <w:iCs/>
-          <w:color w:val="0000FF"/>
-          <w:sz w:val="20"/>
-          <w:szCs w:val="20"/>
-        </w:rPr>
-        <w:t>, </w:t>
-      </w:r>
-      <w:r>
-        <w:rPr>
-          <w:rFonts w:ascii="Times New Roman" w:eastAsia="Times New Roman" w:hAnsi="Times New Roman" w:cs="Times New Roman"/>
-          <w:b/>
-          <w:bCs/>
-          <w:i/>
-          <w:iCs/>
-          <w:color w:val="0000FF"/>
-          <w:sz w:val="20"/>
-          <w:szCs w:val="20"/>
-        </w:rPr>
-        <w:t>Deployment</w:t>
-      </w:r>
-      <w:r>
-        <w:rPr>
-          <w:rFonts w:ascii="Times New Roman" w:eastAsia="Times New Roman" w:hAnsi="Times New Roman" w:cs="Times New Roman"/>
-          <w:i/>
-          <w:iCs/>
-          <w:color w:val="0000FF"/>
-          <w:sz w:val="20"/>
-          <w:szCs w:val="20"/>
-        </w:rPr>
-        <w:t>, and </w:t>
-      </w:r>
-      <w:r>
-        <w:rPr>
-          <w:rFonts w:ascii="Times New Roman" w:eastAsia="Times New Roman" w:hAnsi="Times New Roman" w:cs="Times New Roman"/>
-          <w:b/>
-          <w:bCs/>
-          <w:i/>
-          <w:iCs/>
-          <w:color w:val="0000FF"/>
-          <w:sz w:val="20"/>
-          <w:szCs w:val="20"/>
-        </w:rPr>
-        <w:t>Implementation Views</w:t>
-      </w:r>
-      <w:r>
-        <w:rPr>
-          <w:rFonts w:ascii="Times New Roman" w:eastAsia="Times New Roman" w:hAnsi="Times New Roman" w:cs="Times New Roman"/>
-          <w:i/>
-          <w:iCs/>
-          <w:color w:val="0000FF"/>
-          <w:sz w:val="20"/>
-          <w:szCs w:val="20"/>
-        </w:rPr>
-        <w:t>, it enumerates the views that are necessary, and for each view, explains what types of model elements it contains.]</w:t>
+        <w:t>Process View</w:t>
+      </w:r>
+      <w:r>
+        <w:rPr>
+          <w:rFonts w:ascii="Times New Roman" w:eastAsia="Times New Roman" w:hAnsi="Times New Roman" w:cs="Times New Roman"/>
+          <w:i/>
+          <w:iCs/>
+          <w:color w:val="0000FF"/>
+          <w:sz w:val="20"/>
+          <w:szCs w:val="20"/>
+        </w:rPr>
+        <w:t> onto the physical nodes.]</w:t>
       </w:r>
     </w:p>
     <w:p>
@@ -3597,8 +4208,278 @@
           <w:rStyle w:val="10"/>
         </w:rPr>
       </w:pPr>
-      <w:bookmarkStart w:id="14" w:name="3.__________________Architectural_Goals_"/>
-      <w:bookmarkStart w:id="15" w:name="_Toc26565137"/>
+      <w:bookmarkStart w:id="30" w:name="8.__________________Implementation_View"/>
+      <w:bookmarkStart w:id="31" w:name="_Toc26565145"/>
+      <w:r>
+        <w:rPr>
+          <w:rFonts w:ascii="Arial" w:hAnsi="Arial" w:cs="Arial"/>
+          <w:sz w:val="24"/>
+          <w:szCs w:val="24"/>
+        </w:rPr>
+        <w:t>8.</w:t>
+      </w:r>
+      <w:r>
+        <w:rPr>
+          <w:sz w:val="14"/>
+          <w:szCs w:val="14"/>
+        </w:rPr>
+        <w:t>                  </w:t>
+      </w:r>
+      <w:r>
+        <w:rPr>
+          <w:rStyle w:val="10"/>
+        </w:rPr>
+        <w:t>Implementation View</w:t>
+      </w:r>
+      <w:bookmarkEnd w:id="30"/>
+      <w:bookmarkEnd w:id="31"/>
+    </w:p>
+    <w:p/>
+    <w:p>
+      <w:pPr>
+        <w:rPr>
+          <w:rFonts w:hint="eastAsia"/>
+        </w:rPr>
+      </w:pPr>
+      <w:r>
+        <w:t>Details the system's implementation structure, including the separation into layers such as the presentation layer, business logic layer, and data access layer.</w:t>
+      </w:r>
+    </w:p>
+    <w:p>
+      <w:pPr>
+        <w:spacing w:before="100" w:beforeAutospacing="1" w:after="100" w:afterAutospacing="1" w:line="240" w:lineRule="atLeast"/>
+        <w:rPr>
+          <w:rFonts w:ascii="Times New Roman" w:eastAsia="Times New Roman" w:hAnsi="Times New Roman" w:cs="Times New Roman"/>
+          <w:i/>
+          <w:iCs/>
+          <w:color w:val="0000FF"/>
+          <w:sz w:val="20"/>
+          <w:szCs w:val="20"/>
+        </w:rPr>
+      </w:pPr>
+      <w:r>
+        <w:rPr>
+          <w:rFonts w:ascii="Times New Roman" w:eastAsia="Times New Roman" w:hAnsi="Times New Roman" w:cs="Times New Roman"/>
+          <w:i/>
+          <w:iCs/>
+          <w:color w:val="0000FF"/>
+          <w:sz w:val="20"/>
+          <w:szCs w:val="20"/>
+        </w:rPr>
+        <w:t>[This section describes the overall structure of the implementation model, the decomposition of the software into layers and subsystems in the implementation model, and any architecturally significant components.]</w:t>
+      </w:r>
+    </w:p>
+    <w:p>
+      <w:pPr>
+        <w:pStyle w:val="2"/>
+        <w:rPr>
+          <w:rStyle w:val="20"/>
+        </w:rPr>
+      </w:pPr>
+      <w:bookmarkStart w:id="32" w:name="8.1_______________Overview"/>
+      <w:bookmarkStart w:id="33" w:name="_Toc26565146"/>
+      <w:r>
+        <w:rPr>
+          <w:rFonts w:ascii="Arial" w:hAnsi="Arial" w:cs="Arial"/>
+          <w:sz w:val="20"/>
+          <w:szCs w:val="20"/>
+        </w:rPr>
+        <w:lastRenderedPageBreak/>
+        <w:t>8.1</w:t>
+      </w:r>
+      <w:r>
+        <w:rPr>
+          <w:sz w:val="14"/>
+          <w:szCs w:val="14"/>
+        </w:rPr>
+        <w:t>           </w:t>
+      </w:r>
+      <w:r>
+        <w:rPr>
+          <w:rStyle w:val="20"/>
+        </w:rPr>
+        <w:t>    Overview</w:t>
+      </w:r>
+      <w:bookmarkEnd w:id="32"/>
+      <w:bookmarkEnd w:id="33"/>
+    </w:p>
+    <w:p/>
+    <w:p>
+      <w:pPr>
+        <w:rPr>
+          <w:rFonts w:hint="eastAsia"/>
+        </w:rPr>
+      </w:pPr>
+      <w:r>
+        <w:t>Defines the contents of each layer and the rules governing their interaction.</w:t>
+      </w:r>
+    </w:p>
+    <w:p>
+      <w:pPr>
+        <w:spacing w:before="100" w:beforeAutospacing="1" w:after="100" w:afterAutospacing="1" w:line="240" w:lineRule="atLeast"/>
+        <w:rPr>
+          <w:rFonts w:ascii="Times New Roman" w:eastAsia="Times New Roman" w:hAnsi="Times New Roman" w:cs="Times New Roman"/>
+          <w:i/>
+          <w:iCs/>
+          <w:color w:val="0000FF"/>
+          <w:sz w:val="20"/>
+          <w:szCs w:val="20"/>
+        </w:rPr>
+      </w:pPr>
+      <w:r>
+        <w:rPr>
+          <w:rFonts w:ascii="Times New Roman" w:eastAsia="Times New Roman" w:hAnsi="Times New Roman" w:cs="Times New Roman"/>
+          <w:i/>
+          <w:iCs/>
+          <w:color w:val="0000FF"/>
+          <w:sz w:val="20"/>
+          <w:szCs w:val="20"/>
+        </w:rPr>
+        <w:t>[This subsection names and defines the various layers and their contents, the rules that govern the inclusion to a given layer, and the boundaries between layers. Include a component diagram that shows the relations between layers. ]</w:t>
+      </w:r>
+    </w:p>
+    <w:p>
+      <w:pPr>
+        <w:pStyle w:val="2"/>
+        <w:rPr>
+          <w:rStyle w:val="20"/>
+        </w:rPr>
+      </w:pPr>
+      <w:bookmarkStart w:id="34" w:name="8.2_______________Layers"/>
+      <w:bookmarkStart w:id="35" w:name="_Toc26565147"/>
+      <w:r>
+        <w:rPr>
+          <w:rFonts w:ascii="Arial" w:hAnsi="Arial" w:cs="Arial"/>
+          <w:sz w:val="20"/>
+          <w:szCs w:val="20"/>
+        </w:rPr>
+        <w:t>8.2</w:t>
+      </w:r>
+      <w:r>
+        <w:t>              </w:t>
+      </w:r>
+      <w:r>
+        <w:rPr>
+          <w:rStyle w:val="20"/>
+        </w:rPr>
+        <w:t> Layers</w:t>
+      </w:r>
+      <w:bookmarkEnd w:id="34"/>
+      <w:bookmarkEnd w:id="35"/>
+    </w:p>
+    <w:p/>
+    <w:p>
+      <w:pPr>
+        <w:rPr>
+          <w:rFonts w:hint="eastAsia"/>
+        </w:rPr>
+      </w:pPr>
+      <w:r>
+        <w:t>Each layer is described, detailing the subsystems and components it contains, along with their relationships.</w:t>
+      </w:r>
+    </w:p>
+    <w:p>
+      <w:pPr>
+        <w:spacing w:before="100" w:beforeAutospacing="1" w:after="100" w:afterAutospacing="1" w:line="240" w:lineRule="atLeast"/>
+        <w:rPr>
+          <w:rFonts w:ascii="Times New Roman" w:eastAsia="Times New Roman" w:hAnsi="Times New Roman" w:cs="Times New Roman"/>
+          <w:i/>
+          <w:iCs/>
+          <w:color w:val="0000FF"/>
+          <w:sz w:val="20"/>
+          <w:szCs w:val="20"/>
+        </w:rPr>
+      </w:pPr>
+      <w:r>
+        <w:rPr>
+          <w:rFonts w:ascii="Times New Roman" w:eastAsia="Times New Roman" w:hAnsi="Times New Roman" w:cs="Times New Roman"/>
+          <w:i/>
+          <w:iCs/>
+          <w:color w:val="0000FF"/>
+          <w:sz w:val="20"/>
+          <w:szCs w:val="20"/>
+        </w:rPr>
+        <w:t>[For each layer, include a subsection with its name, an enumeration of the subsystems located in the layer, and a component diagram.]</w:t>
+      </w:r>
+    </w:p>
+    <w:p>
+      <w:pPr>
+        <w:pStyle w:val="1"/>
+        <w:rPr>
+          <w:rStyle w:val="10"/>
+        </w:rPr>
+      </w:pPr>
+      <w:bookmarkStart w:id="36" w:name="9.__________________Data_View_(optional)"/>
+      <w:bookmarkStart w:id="37" w:name="_Toc26565148"/>
+      <w:r>
+        <w:rPr>
+          <w:rFonts w:ascii="Arial" w:hAnsi="Arial" w:cs="Arial"/>
+          <w:sz w:val="24"/>
+          <w:szCs w:val="24"/>
+        </w:rPr>
+        <w:t>9.</w:t>
+      </w:r>
+      <w:r>
+        <w:rPr>
+          <w:rFonts w:ascii="Times New Roman" w:hAnsi="Times New Roman" w:cs="Times New Roman"/>
+          <w:sz w:val="14"/>
+          <w:szCs w:val="14"/>
+        </w:rPr>
+        <w:t>                  </w:t>
+      </w:r>
+      <w:r>
+        <w:rPr>
+          <w:rStyle w:val="10"/>
+        </w:rPr>
+        <w:t>Data View (optional)</w:t>
+      </w:r>
+      <w:bookmarkEnd w:id="36"/>
+      <w:bookmarkEnd w:id="37"/>
+    </w:p>
+    <w:p/>
+    <w:p>
+      <w:pPr>
+        <w:rPr>
+          <w:rFonts w:hint="eastAsia"/>
+        </w:rPr>
+      </w:pPr>
+      <w:r>
+        <w:t>Covers the persistent data storage aspect, detailing the database schema and data flow between the system and the database.</w:t>
+      </w:r>
+    </w:p>
+    <w:p>
+      <w:pPr>
+        <w:spacing w:before="100" w:beforeAutospacing="1" w:after="100" w:afterAutospacing="1" w:line="240" w:lineRule="atLeast"/>
+        <w:rPr>
+          <w:rFonts w:ascii="Times New Roman" w:eastAsia="Times New Roman" w:hAnsi="Times New Roman" w:cs="Times New Roman"/>
+          <w:i/>
+          <w:iCs/>
+          <w:color w:val="0000FF"/>
+          <w:sz w:val="20"/>
+          <w:szCs w:val="20"/>
+        </w:rPr>
+      </w:pPr>
+      <w:r>
+        <w:rPr>
+          <w:rFonts w:ascii="Times New Roman" w:eastAsia="Times New Roman" w:hAnsi="Times New Roman" w:cs="Times New Roman"/>
+          <w:i/>
+          <w:iCs/>
+          <w:color w:val="0000FF"/>
+          <w:sz w:val="20"/>
+          <w:szCs w:val="20"/>
+        </w:rPr>
+        <w:t>[A description of the persistent data storage perspective of the system. This section is optional if there is little or no persistent data, or the translation between the Design Model and the Data Model is trivial.]</w:t>
+      </w:r>
+    </w:p>
+    <w:p>
+      <w:pPr>
+        <w:pStyle w:val="1"/>
+        <w:rPr>
+          <w:rStyle w:val="10"/>
+        </w:rPr>
+      </w:pPr>
+      <w:bookmarkStart w:id="38" w:name="10._____________Size_and_Performance"/>
+      <w:bookmarkStart w:id="39" w:name="_Toc26565149"/>
       <w:r>
         <w:rPr>
           <w:rFonts w:ascii="Arial" w:eastAsia="Times New Roman" w:hAnsi="Arial" w:cs="Arial"/>
@@ -3607,7 +4488,7 @@
           <w:sz w:val="24"/>
           <w:szCs w:val="24"/>
         </w:rPr>
-        <w:t>3.</w:t>
+        <w:t>10.</w:t>
       </w:r>
       <w:r>
         <w:rPr>
@@ -3618,16 +4499,29 @@
           <w:sz w:val="14"/>
           <w:szCs w:val="14"/>
         </w:rPr>
-        <w:t>                  </w:t>
+        <w:t>             </w:t>
       </w:r>
       <w:r>
         <w:rPr>
           <w:rStyle w:val="10"/>
         </w:rPr>
-        <w:t>Architectural Goals and Constraints</w:t>
-      </w:r>
-      <w:bookmarkEnd w:id="14"/>
-      <w:bookmarkEnd w:id="15"/>
+        <w:t>Size and Performance</w:t>
+      </w:r>
+      <w:bookmarkEnd w:id="38"/>
+      <w:bookmarkEnd w:id="39"/>
+    </w:p>
+    <w:p/>
+    <w:p>
+      <w:r>
+        <w:t>Specifies the software's performance criteria, such as response times, and outlines the scalability requirements.</w:t>
+      </w:r>
+    </w:p>
+    <w:p>
+      <w:pPr>
+        <w:rPr>
+          <w:rFonts w:hint="eastAsia"/>
+        </w:rPr>
+      </w:pPr>
     </w:p>
     <w:p>
       <w:pPr>
@@ -3650,781 +4544,24 @@
           <w:sz w:val="20"/>
           <w:szCs w:val="20"/>
         </w:rPr>
-        <w:t>[This section describes the software requirements and objectives that have some significant impact on the architecture, for example, safety, security, privacy, use of an off-the-shelf product, portability, distribution, and reuse. It also captures the special constraints that may apply: design and implementation strategy, development tools, team structure, schedule, legacy code, and so on.]</w:t>
+        <w:t>[A description of the major dimensioning characteristics of the software that impact the architecture, as well as the target performance constraints.]</w:t>
       </w:r>
     </w:p>
     <w:p>
       <w:pPr>
         <w:pStyle w:val="1"/>
         <w:rPr>
-          <w:sz w:val="24"/>
-          <w:szCs w:val="24"/>
-        </w:rPr>
-      </w:pPr>
-      <w:bookmarkStart w:id="16" w:name="4.__________________Use-Case_View"/>
-      <w:bookmarkStart w:id="17" w:name="_Toc26565138"/>
+          <w:rStyle w:val="10"/>
+        </w:rPr>
+      </w:pPr>
+      <w:bookmarkStart w:id="40" w:name="11._____________Quality"/>
+      <w:bookmarkStart w:id="41" w:name="_Toc26565150"/>
       <w:r>
         <w:rPr>
           <w:rFonts w:ascii="Arial" w:hAnsi="Arial" w:cs="Arial"/>
           <w:sz w:val="24"/>
           <w:szCs w:val="24"/>
         </w:rPr>
-        <w:t>4.</w:t>
-      </w:r>
-      <w:r>
-        <w:t>                  </w:t>
-      </w:r>
-      <w:r>
-        <w:rPr>
-          <w:rStyle w:val="10"/>
-        </w:rPr>
-        <w:t>Use-Case View</w:t>
-      </w:r>
-      <w:bookmarkEnd w:id="16"/>
-      <w:bookmarkEnd w:id="17"/>
-    </w:p>
-    <w:p>
-      <w:pPr>
-        <w:spacing w:before="100" w:beforeAutospacing="1" w:after="100" w:afterAutospacing="1" w:line="240" w:lineRule="atLeast"/>
-        <w:rPr>
-          <w:rFonts w:ascii="Times New Roman" w:eastAsia="Times New Roman" w:hAnsi="Times New Roman" w:cs="Times New Roman"/>
-          <w:i/>
-          <w:iCs/>
-          <w:color w:val="0000FF"/>
-          <w:sz w:val="20"/>
-          <w:szCs w:val="20"/>
-        </w:rPr>
-      </w:pPr>
-      <w:r>
-        <w:rPr>
-          <w:rFonts w:ascii="Times New Roman" w:eastAsia="Times New Roman" w:hAnsi="Times New Roman" w:cs="Times New Roman"/>
-          <w:i/>
-          <w:iCs/>
-          <w:color w:val="0000FF"/>
-          <w:sz w:val="20"/>
-          <w:szCs w:val="20"/>
-        </w:rPr>
-        <w:t>[This section lists use cases or scenarios from the use-case model if they represent some significant, central functionality of the final system, or if they have a large architectural coverage - they exercise many architectural elements, or if they stress or illustrate a specific, delicate point of the architecture.]</w:t>
-      </w:r>
-    </w:p>
-    <w:p>
-      <w:pPr>
-        <w:pStyle w:val="2"/>
-        <w:rPr>
-          <w:rFonts w:ascii="Times New Roman" w:eastAsia="Times New Roman" w:hAnsi="Times New Roman" w:cs="Times New Roman"/>
-          <w:b/>
-          <w:bCs/>
-          <w:color w:val="000000"/>
-          <w:sz w:val="20"/>
-          <w:szCs w:val="20"/>
-        </w:rPr>
-      </w:pPr>
-      <w:bookmarkStart w:id="18" w:name="4.1_______________Use-Case_Realizations"/>
-      <w:bookmarkStart w:id="19" w:name="_Toc26565139"/>
-      <w:r>
-        <w:rPr>
-          <w:rFonts w:ascii="Arial" w:eastAsia="Times New Roman" w:hAnsi="Arial" w:cs="Arial"/>
-          <w:bCs/>
-          <w:color w:val="000000"/>
-          <w:sz w:val="20"/>
-          <w:szCs w:val="20"/>
-        </w:rPr>
-        <w:t>4.1</w:t>
-      </w:r>
-      <w:r>
-        <w:rPr>
-          <w:rFonts w:ascii="Times New Roman" w:eastAsia="Times New Roman" w:hAnsi="Times New Roman" w:cs="Times New Roman"/>
-          <w:b/>
-          <w:bCs/>
-          <w:color w:val="000000"/>
-          <w:sz w:val="14"/>
-          <w:szCs w:val="14"/>
-        </w:rPr>
-        <w:t>               </w:t>
-      </w:r>
-      <w:r>
-        <w:rPr>
-          <w:rStyle w:val="20"/>
-        </w:rPr>
-        <w:t>Use-Case Realizations</w:t>
-      </w:r>
-      <w:bookmarkEnd w:id="18"/>
-      <w:bookmarkEnd w:id="19"/>
-    </w:p>
-    <w:p>
-      <w:pPr>
-        <w:spacing w:before="100" w:beforeAutospacing="1" w:after="100" w:afterAutospacing="1" w:line="240" w:lineRule="atLeast"/>
-        <w:rPr>
-          <w:rFonts w:ascii="Times New Roman" w:eastAsia="Times New Roman" w:hAnsi="Times New Roman" w:cs="Times New Roman"/>
-          <w:i/>
-          <w:iCs/>
-          <w:color w:val="0000FF"/>
-          <w:sz w:val="20"/>
-          <w:szCs w:val="20"/>
-        </w:rPr>
-      </w:pPr>
-      <w:r>
-        <w:rPr>
-          <w:rFonts w:ascii="Times New Roman" w:eastAsia="Times New Roman" w:hAnsi="Times New Roman" w:cs="Times New Roman"/>
-          <w:i/>
-          <w:iCs/>
-          <w:color w:val="0000FF"/>
-          <w:sz w:val="20"/>
-          <w:szCs w:val="20"/>
-        </w:rPr>
-        <w:t xml:space="preserve">[This section illustrates how the software actually works by giving a few selected use-case (or scenario) </w:t>
-      </w:r>
-      <w:proofErr w:type="gramStart"/>
-      <w:r>
-        <w:rPr>
-          <w:rFonts w:ascii="Times New Roman" w:eastAsia="Times New Roman" w:hAnsi="Times New Roman" w:cs="Times New Roman"/>
-          <w:i/>
-          <w:iCs/>
-          <w:color w:val="0000FF"/>
-          <w:sz w:val="20"/>
-          <w:szCs w:val="20"/>
-        </w:rPr>
-        <w:t>realizations, and</w:t>
-      </w:r>
-      <w:proofErr w:type="gramEnd"/>
-      <w:r>
-        <w:rPr>
-          <w:rFonts w:ascii="Times New Roman" w:eastAsia="Times New Roman" w:hAnsi="Times New Roman" w:cs="Times New Roman"/>
-          <w:i/>
-          <w:iCs/>
-          <w:color w:val="0000FF"/>
-          <w:sz w:val="20"/>
-          <w:szCs w:val="20"/>
-        </w:rPr>
-        <w:t xml:space="preserve"> explains how the various design model elements contribute to their functionality.]</w:t>
-      </w:r>
-    </w:p>
-    <w:p>
-      <w:pPr>
-        <w:pStyle w:val="1"/>
-        <w:rPr>
-          <w:sz w:val="24"/>
-          <w:szCs w:val="24"/>
-        </w:rPr>
-      </w:pPr>
-      <w:bookmarkStart w:id="20" w:name="5.__________________Logical_View"/>
-      <w:bookmarkStart w:id="21" w:name="_Toc26565140"/>
-      <w:r>
-        <w:rPr>
-          <w:rFonts w:ascii="Arial" w:hAnsi="Arial" w:cs="Arial"/>
-          <w:sz w:val="24"/>
-          <w:szCs w:val="24"/>
-        </w:rPr>
-        <w:t>5.</w:t>
-      </w:r>
-      <w:r>
-        <w:t>                  </w:t>
-      </w:r>
-      <w:r>
-        <w:rPr>
-          <w:rStyle w:val="10"/>
-        </w:rPr>
-        <w:t>Logical View</w:t>
-      </w:r>
-      <w:bookmarkEnd w:id="20"/>
-      <w:bookmarkEnd w:id="21"/>
-    </w:p>
-    <w:p>
-      <w:pPr>
-        <w:spacing w:before="100" w:beforeAutospacing="1" w:after="100" w:afterAutospacing="1" w:line="240" w:lineRule="atLeast"/>
-        <w:rPr>
-          <w:rFonts w:ascii="Times New Roman" w:eastAsia="Times New Roman" w:hAnsi="Times New Roman" w:cs="Times New Roman"/>
-          <w:i/>
-          <w:iCs/>
-          <w:color w:val="0000FF"/>
-          <w:sz w:val="20"/>
-          <w:szCs w:val="20"/>
-        </w:rPr>
-      </w:pPr>
-      <w:r>
-        <w:rPr>
-          <w:rFonts w:ascii="Times New Roman" w:eastAsia="Times New Roman" w:hAnsi="Times New Roman" w:cs="Times New Roman"/>
-          <w:i/>
-          <w:iCs/>
-          <w:color w:val="0000FF"/>
-          <w:sz w:val="20"/>
-          <w:szCs w:val="20"/>
-        </w:rPr>
-        <w:t>[This section describes the architecturally significant parts of the design model, such as its decomposition into subsystems and packages. And for each significant package, its decomposition into classes and class utilities. You should introduce architecturally significant classes and describe their responsibilities, as well as a few very important relationships, operations, and attributes.]</w:t>
-      </w:r>
-    </w:p>
-    <w:p>
-      <w:pPr>
-        <w:pStyle w:val="2"/>
-      </w:pPr>
-      <w:bookmarkStart w:id="22" w:name="5.1_______________Overview"/>
-      <w:bookmarkStart w:id="23" w:name="_Toc26565141"/>
-      <w:r>
-        <w:lastRenderedPageBreak/>
-        <w:t>5.1            </w:t>
-      </w:r>
-      <w:r>
-        <w:rPr>
-          <w:rStyle w:val="20"/>
-        </w:rPr>
-        <w:t>   Overview</w:t>
-      </w:r>
-      <w:bookmarkEnd w:id="22"/>
-      <w:bookmarkEnd w:id="23"/>
-    </w:p>
-    <w:p>
-      <w:pPr>
-        <w:spacing w:before="100" w:beforeAutospacing="1" w:after="100" w:afterAutospacing="1" w:line="240" w:lineRule="atLeast"/>
-        <w:rPr>
-          <w:rFonts w:ascii="Times New Roman" w:eastAsia="Times New Roman" w:hAnsi="Times New Roman" w:cs="Times New Roman"/>
-          <w:i/>
-          <w:iCs/>
-          <w:color w:val="0000FF"/>
-          <w:sz w:val="20"/>
-          <w:szCs w:val="20"/>
-        </w:rPr>
-      </w:pPr>
-      <w:r>
-        <w:rPr>
-          <w:rFonts w:ascii="Times New Roman" w:eastAsia="Times New Roman" w:hAnsi="Times New Roman" w:cs="Times New Roman"/>
-          <w:i/>
-          <w:iCs/>
-          <w:color w:val="0000FF"/>
-          <w:sz w:val="20"/>
-          <w:szCs w:val="20"/>
-        </w:rPr>
-        <w:t>[This subsection describes the overall decomposition of the design model in terms of its package hierarchy and layers.]</w:t>
-      </w:r>
-    </w:p>
-    <w:p>
-      <w:pPr>
-        <w:pStyle w:val="2"/>
-        <w:rPr>
-          <w:rStyle w:val="20"/>
-        </w:rPr>
-      </w:pPr>
-      <w:bookmarkStart w:id="24" w:name="5.2_______________Architecturally_Signif"/>
-      <w:bookmarkStart w:id="25" w:name="_Toc26565142"/>
-      <w:r>
-        <w:rPr>
-          <w:rFonts w:ascii="Arial" w:eastAsia="Times New Roman" w:hAnsi="Arial" w:cs="Arial"/>
-          <w:bCs/>
-          <w:color w:val="000000"/>
-          <w:sz w:val="20"/>
-          <w:szCs w:val="20"/>
-        </w:rPr>
-        <w:t>5.2</w:t>
-      </w:r>
-      <w:r>
-        <w:rPr>
-          <w:rFonts w:ascii="Times New Roman" w:eastAsia="Times New Roman" w:hAnsi="Times New Roman" w:cs="Times New Roman"/>
-          <w:b/>
-          <w:bCs/>
-          <w:color w:val="000000"/>
-          <w:sz w:val="14"/>
-          <w:szCs w:val="14"/>
-        </w:rPr>
-        <w:t>               </w:t>
-      </w:r>
-      <w:r>
-        <w:rPr>
-          <w:rStyle w:val="20"/>
-        </w:rPr>
-        <w:t>Architecturally Significant Design Packages</w:t>
-      </w:r>
-      <w:bookmarkEnd w:id="24"/>
-      <w:bookmarkEnd w:id="25"/>
-    </w:p>
-    <w:p>
-      <w:pPr>
-        <w:spacing w:before="100" w:beforeAutospacing="1" w:after="100" w:afterAutospacing="1" w:line="240" w:lineRule="atLeast"/>
-        <w:rPr>
-          <w:rFonts w:ascii="Times New Roman" w:eastAsia="Times New Roman" w:hAnsi="Times New Roman" w:cs="Times New Roman"/>
-          <w:i/>
-          <w:iCs/>
-          <w:color w:val="0000FF"/>
-          <w:sz w:val="20"/>
-          <w:szCs w:val="20"/>
-        </w:rPr>
-      </w:pPr>
-      <w:r>
-        <w:rPr>
-          <w:rFonts w:ascii="Times New Roman" w:eastAsia="Times New Roman" w:hAnsi="Times New Roman" w:cs="Times New Roman"/>
-          <w:i/>
-          <w:iCs/>
-          <w:color w:val="0000FF"/>
-          <w:sz w:val="20"/>
-          <w:szCs w:val="20"/>
-        </w:rPr>
-        <w:t>[For each significant package, include a subsection with its name, its brief description, and a diagram with all significant classes and packages contained within the package.</w:t>
-      </w:r>
-    </w:p>
-    <w:p>
-      <w:pPr>
-        <w:spacing w:before="100" w:beforeAutospacing="1" w:after="100" w:afterAutospacing="1" w:line="240" w:lineRule="atLeast"/>
-        <w:rPr>
-          <w:rFonts w:ascii="Times New Roman" w:eastAsia="Times New Roman" w:hAnsi="Times New Roman" w:cs="Times New Roman"/>
-          <w:i/>
-          <w:iCs/>
-          <w:color w:val="0000FF"/>
-          <w:sz w:val="20"/>
-          <w:szCs w:val="20"/>
-        </w:rPr>
-      </w:pPr>
-      <w:r>
-        <w:rPr>
-          <w:rFonts w:ascii="Times New Roman" w:eastAsia="Times New Roman" w:hAnsi="Times New Roman" w:cs="Times New Roman"/>
-          <w:i/>
-          <w:iCs/>
-          <w:color w:val="0000FF"/>
-          <w:sz w:val="20"/>
-          <w:szCs w:val="20"/>
-        </w:rPr>
-        <w:t>For each significant class in the package, include its name, brief description, and, optionally a description of some of its major responsibilities, operations and attributes.]</w:t>
-      </w:r>
-    </w:p>
-    <w:p>
-      <w:pPr>
-        <w:pStyle w:val="1"/>
-        <w:rPr>
-          <w:sz w:val="24"/>
-          <w:szCs w:val="24"/>
-        </w:rPr>
-      </w:pPr>
-      <w:bookmarkStart w:id="26" w:name="6.__________________Process_View"/>
-      <w:bookmarkStart w:id="27" w:name="_Toc26565143"/>
-      <w:r>
-        <w:rPr>
-          <w:rFonts w:ascii="Arial" w:hAnsi="Arial" w:cs="Arial"/>
-          <w:sz w:val="24"/>
-          <w:szCs w:val="24"/>
-        </w:rPr>
-        <w:t>6.</w:t>
-      </w:r>
-      <w:r>
-        <w:t>                  </w:t>
-      </w:r>
-      <w:r>
-        <w:rPr>
-          <w:rStyle w:val="10"/>
-        </w:rPr>
-        <w:t>Process View</w:t>
-      </w:r>
-      <w:bookmarkEnd w:id="26"/>
-      <w:bookmarkEnd w:id="27"/>
-    </w:p>
-    <w:p>
-      <w:pPr>
-        <w:spacing w:before="100" w:beforeAutospacing="1" w:after="100" w:afterAutospacing="1" w:line="240" w:lineRule="atLeast"/>
-        <w:rPr>
-          <w:rFonts w:ascii="Times New Roman" w:eastAsia="Times New Roman" w:hAnsi="Times New Roman" w:cs="Times New Roman"/>
-          <w:i/>
-          <w:iCs/>
-          <w:color w:val="0000FF"/>
-          <w:sz w:val="20"/>
-          <w:szCs w:val="20"/>
-        </w:rPr>
-      </w:pPr>
-      <w:r>
-        <w:rPr>
-          <w:rFonts w:ascii="Times New Roman" w:eastAsia="Times New Roman" w:hAnsi="Times New Roman" w:cs="Times New Roman"/>
-          <w:i/>
-          <w:iCs/>
-          <w:color w:val="0000FF"/>
-          <w:sz w:val="20"/>
-          <w:szCs w:val="20"/>
-        </w:rPr>
-        <w:t>[This section describes the system's decomposition into lightweight processes (single threads of control) and heavyweight processes (groupings of lightweight processes). Organize the section by groups of processes that communicate or interact. Describe the main modes of communication between processes, such as message passing, interrupts, and rendezvous.]</w:t>
-      </w:r>
-    </w:p>
-    <w:p>
-      <w:pPr>
-        <w:pStyle w:val="1"/>
-        <w:rPr>
-          <w:sz w:val="24"/>
-          <w:szCs w:val="24"/>
-        </w:rPr>
-      </w:pPr>
-      <w:bookmarkStart w:id="28" w:name="7.__________________Deployment_View"/>
-      <w:bookmarkStart w:id="29" w:name="_Toc26565144"/>
-      <w:r>
-        <w:rPr>
-          <w:rFonts w:ascii="Arial" w:hAnsi="Arial" w:cs="Arial"/>
-          <w:sz w:val="24"/>
-          <w:szCs w:val="24"/>
-        </w:rPr>
-        <w:t>7.</w:t>
-      </w:r>
-      <w:r>
-        <w:t>                  </w:t>
-      </w:r>
-      <w:r>
-        <w:rPr>
-          <w:rStyle w:val="10"/>
-        </w:rPr>
-        <w:t>Deployment View</w:t>
-      </w:r>
-      <w:bookmarkEnd w:id="28"/>
-      <w:bookmarkEnd w:id="29"/>
-    </w:p>
-    <w:p>
-      <w:pPr>
-        <w:spacing w:before="100" w:beforeAutospacing="1" w:after="100" w:afterAutospacing="1" w:line="240" w:lineRule="atLeast"/>
-        <w:rPr>
-          <w:rFonts w:ascii="Times New Roman" w:eastAsia="Times New Roman" w:hAnsi="Times New Roman" w:cs="Times New Roman"/>
-          <w:i/>
-          <w:iCs/>
-          <w:color w:val="0000FF"/>
-          <w:sz w:val="20"/>
-          <w:szCs w:val="20"/>
-        </w:rPr>
-      </w:pPr>
-      <w:r>
-        <w:rPr>
-          <w:rFonts w:ascii="Times New Roman" w:eastAsia="Times New Roman" w:hAnsi="Times New Roman" w:cs="Times New Roman"/>
-          <w:i/>
-          <w:iCs/>
-          <w:color w:val="0000FF"/>
-          <w:sz w:val="20"/>
-          <w:szCs w:val="20"/>
-        </w:rPr>
-        <w:t>[This section describes one or more physical network (hardware) configurations on which the software is deployed and run. It is a view of the Deployment Model. At a minimum for each configuration it should indicate the physical nodes (computers, CPUs) that execute the software, and their interconnections (bus, LAN, point-to-point, and so on.) Also include a mapping of the processes of the </w:t>
-      </w:r>
-      <w:r>
-        <w:rPr>
-          <w:rFonts w:ascii="Times New Roman" w:eastAsia="Times New Roman" w:hAnsi="Times New Roman" w:cs="Times New Roman"/>
-          <w:b/>
-          <w:bCs/>
-          <w:i/>
-          <w:iCs/>
-          <w:color w:val="0000FF"/>
-          <w:sz w:val="20"/>
-          <w:szCs w:val="20"/>
-        </w:rPr>
-        <w:t>Process View</w:t>
-      </w:r>
-      <w:r>
-        <w:rPr>
-          <w:rFonts w:ascii="Times New Roman" w:eastAsia="Times New Roman" w:hAnsi="Times New Roman" w:cs="Times New Roman"/>
-          <w:i/>
-          <w:iCs/>
-          <w:color w:val="0000FF"/>
-          <w:sz w:val="20"/>
-          <w:szCs w:val="20"/>
-        </w:rPr>
-        <w:t> onto the physical nodes.]</w:t>
-      </w:r>
-    </w:p>
-    <w:p>
-      <w:pPr>
-        <w:pStyle w:val="1"/>
-        <w:rPr>
-          <w:sz w:val="24"/>
-          <w:szCs w:val="24"/>
-        </w:rPr>
-      </w:pPr>
-      <w:bookmarkStart w:id="30" w:name="8.__________________Implementation_View"/>
-      <w:bookmarkStart w:id="31" w:name="_Toc26565145"/>
-      <w:r>
-        <w:rPr>
-          <w:rFonts w:ascii="Arial" w:hAnsi="Arial" w:cs="Arial"/>
-          <w:sz w:val="24"/>
-          <w:szCs w:val="24"/>
-        </w:rPr>
-        <w:t>8.</w:t>
-      </w:r>
-      <w:r>
-        <w:rPr>
-          <w:sz w:val="14"/>
-          <w:szCs w:val="14"/>
-        </w:rPr>
-        <w:t>                  </w:t>
-      </w:r>
-      <w:r>
-        <w:rPr>
-          <w:rStyle w:val="10"/>
-        </w:rPr>
-        <w:t>Implementation View</w:t>
-      </w:r>
-      <w:bookmarkEnd w:id="30"/>
-      <w:bookmarkEnd w:id="31"/>
-    </w:p>
-    <w:p>
-      <w:pPr>
-        <w:spacing w:before="100" w:beforeAutospacing="1" w:after="100" w:afterAutospacing="1" w:line="240" w:lineRule="atLeast"/>
-        <w:rPr>
-          <w:rFonts w:ascii="Times New Roman" w:eastAsia="Times New Roman" w:hAnsi="Times New Roman" w:cs="Times New Roman"/>
-          <w:i/>
-          <w:iCs/>
-          <w:color w:val="0000FF"/>
-          <w:sz w:val="20"/>
-          <w:szCs w:val="20"/>
-        </w:rPr>
-      </w:pPr>
-      <w:r>
-        <w:rPr>
-          <w:rFonts w:ascii="Times New Roman" w:eastAsia="Times New Roman" w:hAnsi="Times New Roman" w:cs="Times New Roman"/>
-          <w:i/>
-          <w:iCs/>
-          <w:color w:val="0000FF"/>
-          <w:sz w:val="20"/>
-          <w:szCs w:val="20"/>
-        </w:rPr>
-        <w:t>[This section describes the overall structure of the implementation model, the decomposition of the software into layers and subsystems in the implementation model, and any architecturally significant components.]</w:t>
-      </w:r>
-    </w:p>
-    <w:p>
-      <w:pPr>
-        <w:pStyle w:val="2"/>
-        <w:rPr>
-          <w:sz w:val="20"/>
-          <w:szCs w:val="20"/>
-        </w:rPr>
-      </w:pPr>
-      <w:bookmarkStart w:id="32" w:name="8.1_______________Overview"/>
-      <w:bookmarkStart w:id="33" w:name="_Toc26565146"/>
-      <w:r>
-        <w:rPr>
-          <w:rFonts w:ascii="Arial" w:hAnsi="Arial" w:cs="Arial"/>
-          <w:sz w:val="20"/>
-          <w:szCs w:val="20"/>
-        </w:rPr>
-        <w:t>8.1</w:t>
-      </w:r>
-      <w:r>
-        <w:rPr>
-          <w:sz w:val="14"/>
-          <w:szCs w:val="14"/>
-        </w:rPr>
-        <w:t>           </w:t>
-      </w:r>
-      <w:r>
-        <w:rPr>
-          <w:rStyle w:val="20"/>
-        </w:rPr>
-        <w:t>    Overview</w:t>
-      </w:r>
-      <w:bookmarkEnd w:id="32"/>
-      <w:bookmarkEnd w:id="33"/>
-    </w:p>
-    <w:p>
-      <w:pPr>
-        <w:spacing w:before="100" w:beforeAutospacing="1" w:after="100" w:afterAutospacing="1" w:line="240" w:lineRule="atLeast"/>
-        <w:rPr>
-          <w:rFonts w:ascii="Times New Roman" w:eastAsia="Times New Roman" w:hAnsi="Times New Roman" w:cs="Times New Roman"/>
-          <w:i/>
-          <w:iCs/>
-          <w:color w:val="0000FF"/>
-          <w:sz w:val="20"/>
-          <w:szCs w:val="20"/>
-        </w:rPr>
-      </w:pPr>
-      <w:r>
-        <w:rPr>
-          <w:rFonts w:ascii="Times New Roman" w:eastAsia="Times New Roman" w:hAnsi="Times New Roman" w:cs="Times New Roman"/>
-          <w:i/>
-          <w:iCs/>
-          <w:color w:val="0000FF"/>
-          <w:sz w:val="20"/>
-          <w:szCs w:val="20"/>
-        </w:rPr>
-        <w:t>[This subsection names and defines the various layers and their contents, the rules that govern the inclusion to a given layer, and the boundaries between layers. Include a component diagram that shows the relations between layers. ]</w:t>
-      </w:r>
-    </w:p>
-    <w:p>
-      <w:pPr>
-        <w:pStyle w:val="2"/>
-        <w:rPr>
-          <w:sz w:val="20"/>
-          <w:szCs w:val="20"/>
-        </w:rPr>
-      </w:pPr>
-      <w:bookmarkStart w:id="34" w:name="8.2_______________Layers"/>
-      <w:bookmarkStart w:id="35" w:name="_Toc26565147"/>
-      <w:r>
-        <w:rPr>
-          <w:rFonts w:ascii="Arial" w:hAnsi="Arial" w:cs="Arial"/>
-          <w:sz w:val="20"/>
-          <w:szCs w:val="20"/>
-        </w:rPr>
-        <w:t>8.2</w:t>
-      </w:r>
-      <w:r>
-        <w:t>              </w:t>
-      </w:r>
-      <w:r>
-        <w:rPr>
-          <w:rStyle w:val="20"/>
-        </w:rPr>
-        <w:t> Layers</w:t>
-      </w:r>
-      <w:bookmarkEnd w:id="34"/>
-      <w:bookmarkEnd w:id="35"/>
-    </w:p>
-    <w:p>
-      <w:pPr>
-        <w:spacing w:before="100" w:beforeAutospacing="1" w:after="100" w:afterAutospacing="1" w:line="240" w:lineRule="atLeast"/>
-        <w:rPr>
-          <w:rFonts w:ascii="Times New Roman" w:eastAsia="Times New Roman" w:hAnsi="Times New Roman" w:cs="Times New Roman"/>
-          <w:i/>
-          <w:iCs/>
-          <w:color w:val="0000FF"/>
-          <w:sz w:val="20"/>
-          <w:szCs w:val="20"/>
-        </w:rPr>
-      </w:pPr>
-      <w:r>
-        <w:rPr>
-          <w:rFonts w:ascii="Times New Roman" w:eastAsia="Times New Roman" w:hAnsi="Times New Roman" w:cs="Times New Roman"/>
-          <w:i/>
-          <w:iCs/>
-          <w:color w:val="0000FF"/>
-          <w:sz w:val="20"/>
-          <w:szCs w:val="20"/>
-        </w:rPr>
-        <w:t>[For each layer, include a subsection with its name, an enumeration of the subsystems located in the layer, and a component diagram.]</w:t>
-      </w:r>
-    </w:p>
-    <w:p>
-      <w:pPr>
-        <w:pStyle w:val="1"/>
-        <w:rPr>
-          <w:rFonts w:ascii="Times New Roman" w:hAnsi="Times New Roman" w:cs="Times New Roman"/>
-          <w:sz w:val="24"/>
-          <w:szCs w:val="24"/>
-        </w:rPr>
-      </w:pPr>
-      <w:bookmarkStart w:id="36" w:name="9.__________________Data_View_(optional)"/>
-      <w:bookmarkStart w:id="37" w:name="_Toc26565148"/>
-      <w:r>
-        <w:rPr>
-          <w:rFonts w:ascii="Arial" w:hAnsi="Arial" w:cs="Arial"/>
-          <w:sz w:val="24"/>
-          <w:szCs w:val="24"/>
-        </w:rPr>
-        <w:lastRenderedPageBreak/>
-        <w:t>9.</w:t>
-      </w:r>
-      <w:r>
-        <w:rPr>
-          <w:rFonts w:ascii="Times New Roman" w:hAnsi="Times New Roman" w:cs="Times New Roman"/>
-          <w:sz w:val="14"/>
-          <w:szCs w:val="14"/>
-        </w:rPr>
-        <w:t>                  </w:t>
-      </w:r>
-      <w:r>
-        <w:rPr>
-          <w:rStyle w:val="10"/>
-        </w:rPr>
-        <w:t>Data View (optional)</w:t>
-      </w:r>
-      <w:bookmarkEnd w:id="36"/>
-      <w:bookmarkEnd w:id="37"/>
-    </w:p>
-    <w:p>
-      <w:pPr>
-        <w:spacing w:before="100" w:beforeAutospacing="1" w:after="100" w:afterAutospacing="1" w:line="240" w:lineRule="atLeast"/>
-        <w:rPr>
-          <w:rFonts w:ascii="Times New Roman" w:eastAsia="Times New Roman" w:hAnsi="Times New Roman" w:cs="Times New Roman"/>
-          <w:i/>
-          <w:iCs/>
-          <w:color w:val="0000FF"/>
-          <w:sz w:val="20"/>
-          <w:szCs w:val="20"/>
-        </w:rPr>
-      </w:pPr>
-      <w:r>
-        <w:rPr>
-          <w:rFonts w:ascii="Times New Roman" w:eastAsia="Times New Roman" w:hAnsi="Times New Roman" w:cs="Times New Roman"/>
-          <w:i/>
-          <w:iCs/>
-          <w:color w:val="0000FF"/>
-          <w:sz w:val="20"/>
-          <w:szCs w:val="20"/>
-        </w:rPr>
-        <w:t>[A description of the persistent data storage perspective of the system. This section is optional if there is little or no persistent data, or the translation between the Design Model and the Data Model is trivial.]</w:t>
-      </w:r>
-    </w:p>
-    <w:p>
-      <w:pPr>
-        <w:pStyle w:val="1"/>
-        <w:rPr>
-          <w:rStyle w:val="10"/>
-        </w:rPr>
-      </w:pPr>
-      <w:bookmarkStart w:id="38" w:name="10._____________Size_and_Performance"/>
-      <w:bookmarkStart w:id="39" w:name="_Toc26565149"/>
-      <w:r>
-        <w:rPr>
-          <w:rFonts w:ascii="Arial" w:eastAsia="Times New Roman" w:hAnsi="Arial" w:cs="Arial"/>
-          <w:bCs/>
-          <w:color w:val="000000"/>
-          <w:sz w:val="24"/>
-          <w:szCs w:val="24"/>
-        </w:rPr>
-        <w:t>10.</w:t>
-      </w:r>
-      <w:r>
-        <w:rPr>
-          <w:rFonts w:ascii="Times New Roman" w:eastAsia="Times New Roman" w:hAnsi="Times New Roman" w:cs="Times New Roman"/>
-          <w:b/>
-          <w:bCs/>
-          <w:color w:val="000000"/>
-          <w:sz w:val="14"/>
-          <w:szCs w:val="14"/>
-        </w:rPr>
-        <w:t>             </w:t>
-      </w:r>
-      <w:r>
-        <w:rPr>
-          <w:rStyle w:val="10"/>
-        </w:rPr>
-        <w:t>Size and Performance</w:t>
-      </w:r>
-      <w:bookmarkEnd w:id="38"/>
-      <w:bookmarkEnd w:id="39"/>
-    </w:p>
-    <w:p>
-      <w:pPr>
-        <w:spacing w:before="100" w:beforeAutospacing="1" w:after="100" w:afterAutospacing="1" w:line="240" w:lineRule="atLeast"/>
-        <w:rPr>
-          <w:rFonts w:ascii="Times New Roman" w:eastAsia="Times New Roman" w:hAnsi="Times New Roman" w:cs="Times New Roman"/>
-          <w:i/>
-          <w:iCs/>
-          <w:color w:val="0000FF"/>
-          <w:sz w:val="20"/>
-          <w:szCs w:val="20"/>
-        </w:rPr>
-      </w:pPr>
-      <w:r>
-        <w:rPr>
-          <w:rFonts w:ascii="Times New Roman" w:eastAsia="Times New Roman" w:hAnsi="Times New Roman" w:cs="Times New Roman"/>
-          <w:i/>
-          <w:iCs/>
-          <w:color w:val="0000FF"/>
-          <w:sz w:val="20"/>
-          <w:szCs w:val="20"/>
-        </w:rPr>
-        <w:t>[A description of the major dimensioning characteristics of the software that impact the architecture, as well as the target performance constraints.]</w:t>
-      </w:r>
-    </w:p>
-    <w:p>
-      <w:pPr>
-        <w:pStyle w:val="1"/>
-        <w:rPr>
-          <w:sz w:val="24"/>
-          <w:szCs w:val="24"/>
-        </w:rPr>
-      </w:pPr>
-      <w:bookmarkStart w:id="40" w:name="11._____________Quality"/>
-      <w:bookmarkStart w:id="41" w:name="_Toc26565150"/>
-      <w:r>
-        <w:rPr>
-          <w:rFonts w:ascii="Arial" w:hAnsi="Arial" w:cs="Arial"/>
-          <w:sz w:val="24"/>
-          <w:szCs w:val="24"/>
-        </w:rPr>
         <w:t>11.</w:t>
       </w:r>
       <w:r>
@@ -4438,6 +4575,17 @@
       </w:r>
       <w:bookmarkEnd w:id="40"/>
       <w:bookmarkEnd w:id="41"/>
+    </w:p>
+    <w:p/>
+    <w:p>
+      <w:pPr>
+        <w:rPr>
+          <w:rFonts w:hint="eastAsia"/>
+        </w:rPr>
+      </w:pPr>
+      <w:r>
+        <w:t>Describes how the architecture supports system qualities like reliability, security, and maintainability, highlighting any critical areas such as data protection or user privacy.</w:t>
+      </w:r>
     </w:p>
     <w:p>
       <w:pPr>
@@ -4472,6 +4620,252 @@
     </w:sectPr>
   </w:body>
 </w:document>
+</file>
+
+<file path=word/numbering.xml><?xml version="1.0" encoding="utf-8"?>
+<w:numbering xmlns:wpc="http://schemas.microsoft.com/office/word/2010/wordprocessingCanvas" xmlns:cx="http://schemas.microsoft.com/office/drawing/2014/chartex" xmlns:cx1="http://schemas.microsoft.com/office/drawing/2015/9/8/chartex" xmlns:cx2="http://schemas.microsoft.com/office/drawing/2015/10/21/chartex" xmlns:cx3="http://schemas.microsoft.com/office/drawing/2016/5/9/chartex" xmlns:cx4="http://schemas.microsoft.com/office/drawing/2016/5/10/chartex" xmlns:cx5="http://schemas.microsoft.com/office/drawing/2016/5/11/chartex" xmlns:cx6="http://schemas.microsoft.com/office/drawing/2016/5/12/chartex" xmlns:cx7="http://schemas.microsoft.com/office/drawing/2016/5/13/chartex" xmlns:cx8="http://schemas.microsoft.com/office/drawing/2016/5/14/chartex" xmlns:mc="http://schemas.openxmlformats.org/markup-compatibility/2006" xmlns:aink="http://schemas.microsoft.com/office/drawing/2016/ink" xmlns:am3d="http://schemas.microsoft.com/office/drawing/2017/model3d" xmlns:o="urn:schemas-microsoft-com:office:office" xmlns:oel="http://schemas.microsoft.com/office/2019/extlst" xmlns:r="http://schemas.openxmlformats.org/officeDocument/2006/relationships" xmlns:m="http://schemas.openxmlformats.org/officeDocument/2006/math" xmlns:v="urn:schemas-microsoft-com:vml" xmlns:wp14="http://schemas.microsoft.com/office/word/2010/wordprocessingDrawing" xmlns:wp="http://schemas.openxmlformats.org/drawingml/2006/wordprocessingDrawing" xmlns:w10="urn:schemas-microsoft-com:office:word" xmlns:w="http://schemas.openxmlformats.org/wordprocessingml/2006/main" xmlns:w14="http://schemas.microsoft.com/office/word/2010/wordml" xmlns:w15="http://schemas.microsoft.com/office/word/2012/wordml" xmlns:w16cex="http://schemas.microsoft.com/office/word/2018/wordml/cex" xmlns:w16cid="http://schemas.microsoft.com/office/word/2016/wordml/cid" xmlns:w16="http://schemas.microsoft.com/office/word/2018/wordml" xmlns:w16sdtdh="http://schemas.microsoft.com/office/word/2020/wordml/sdtdatahash" xmlns:w16se="http://schemas.microsoft.com/office/word/2015/wordml/symex" xmlns:wpg="http://schemas.microsoft.com/office/word/2010/wordprocessingGroup" xmlns:wpi="http://schemas.microsoft.com/office/word/2010/wordprocessingInk" xmlns:wne="http://schemas.microsoft.com/office/word/2006/wordml" xmlns:wps="http://schemas.microsoft.com/office/word/2010/wordprocessingShape" mc:Ignorable="w14 w15 w16se w16cid w16 w16cex w16sdtdh wp14">
+  <w:abstractNum w:abstractNumId="0" w15:restartNumberingAfterBreak="0">
+    <w:nsid w:val="34596C82"/>
+    <w:multiLevelType w:val="multilevel"/>
+    <w:tmpl w:val="0CBE319E"/>
+    <w:lvl w:ilvl="0">
+      <w:start w:val="1"/>
+      <w:numFmt w:val="decimal"/>
+      <w:lvlText w:val="%1"/>
+      <w:lvlJc w:val="left"/>
+      <w:pPr>
+        <w:ind w:left="1160" w:hanging="1160"/>
+      </w:pPr>
+      <w:rPr>
+        <w:rFonts w:ascii="Arial" w:hAnsi="Arial" w:cs="Arial" w:hint="default"/>
+        <w:sz w:val="20"/>
+      </w:rPr>
+    </w:lvl>
+    <w:lvl w:ilvl="1">
+      <w:start w:val="1"/>
+      <w:numFmt w:val="decimal"/>
+      <w:lvlText w:val="%1.%2"/>
+      <w:lvlJc w:val="left"/>
+      <w:pPr>
+        <w:ind w:left="1160" w:hanging="1160"/>
+      </w:pPr>
+      <w:rPr>
+        <w:rFonts w:ascii="Arial" w:hAnsi="Arial" w:cs="Arial" w:hint="default"/>
+        <w:sz w:val="20"/>
+      </w:rPr>
+    </w:lvl>
+    <w:lvl w:ilvl="2">
+      <w:start w:val="1"/>
+      <w:numFmt w:val="decimal"/>
+      <w:lvlText w:val="%1.%2.%3"/>
+      <w:lvlJc w:val="left"/>
+      <w:pPr>
+        <w:ind w:left="1160" w:hanging="1160"/>
+      </w:pPr>
+      <w:rPr>
+        <w:rFonts w:ascii="Arial" w:hAnsi="Arial" w:cs="Arial" w:hint="default"/>
+        <w:sz w:val="20"/>
+      </w:rPr>
+    </w:lvl>
+    <w:lvl w:ilvl="3">
+      <w:start w:val="1"/>
+      <w:numFmt w:val="decimal"/>
+      <w:lvlText w:val="%1.%2.%3.%4"/>
+      <w:lvlJc w:val="left"/>
+      <w:pPr>
+        <w:ind w:left="1160" w:hanging="1160"/>
+      </w:pPr>
+      <w:rPr>
+        <w:rFonts w:ascii="Arial" w:hAnsi="Arial" w:cs="Arial" w:hint="default"/>
+        <w:sz w:val="20"/>
+      </w:rPr>
+    </w:lvl>
+    <w:lvl w:ilvl="4">
+      <w:start w:val="1"/>
+      <w:numFmt w:val="decimal"/>
+      <w:lvlText w:val="%1.%2.%3.%4.%5"/>
+      <w:lvlJc w:val="left"/>
+      <w:pPr>
+        <w:ind w:left="1160" w:hanging="1160"/>
+      </w:pPr>
+      <w:rPr>
+        <w:rFonts w:ascii="Arial" w:hAnsi="Arial" w:cs="Arial" w:hint="default"/>
+        <w:sz w:val="20"/>
+      </w:rPr>
+    </w:lvl>
+    <w:lvl w:ilvl="5">
+      <w:start w:val="1"/>
+      <w:numFmt w:val="decimal"/>
+      <w:lvlText w:val="%1.%2.%3.%4.%5.%6"/>
+      <w:lvlJc w:val="left"/>
+      <w:pPr>
+        <w:ind w:left="1160" w:hanging="1160"/>
+      </w:pPr>
+      <w:rPr>
+        <w:rFonts w:ascii="Arial" w:hAnsi="Arial" w:cs="Arial" w:hint="default"/>
+        <w:sz w:val="20"/>
+      </w:rPr>
+    </w:lvl>
+    <w:lvl w:ilvl="6">
+      <w:start w:val="1"/>
+      <w:numFmt w:val="decimal"/>
+      <w:lvlText w:val="%1.%2.%3.%4.%5.%6.%7"/>
+      <w:lvlJc w:val="left"/>
+      <w:pPr>
+        <w:ind w:left="1440" w:hanging="1440"/>
+      </w:pPr>
+      <w:rPr>
+        <w:rFonts w:ascii="Arial" w:hAnsi="Arial" w:cs="Arial" w:hint="default"/>
+        <w:sz w:val="20"/>
+      </w:rPr>
+    </w:lvl>
+    <w:lvl w:ilvl="7">
+      <w:start w:val="1"/>
+      <w:numFmt w:val="decimal"/>
+      <w:lvlText w:val="%1.%2.%3.%4.%5.%6.%7.%8"/>
+      <w:lvlJc w:val="left"/>
+      <w:pPr>
+        <w:ind w:left="1440" w:hanging="1440"/>
+      </w:pPr>
+      <w:rPr>
+        <w:rFonts w:ascii="Arial" w:hAnsi="Arial" w:cs="Arial" w:hint="default"/>
+        <w:sz w:val="20"/>
+      </w:rPr>
+    </w:lvl>
+    <w:lvl w:ilvl="8">
+      <w:start w:val="1"/>
+      <w:numFmt w:val="decimal"/>
+      <w:lvlText w:val="%1.%2.%3.%4.%5.%6.%7.%8.%9"/>
+      <w:lvlJc w:val="left"/>
+      <w:pPr>
+        <w:ind w:left="1440" w:hanging="1440"/>
+      </w:pPr>
+      <w:rPr>
+        <w:rFonts w:ascii="Arial" w:hAnsi="Arial" w:cs="Arial" w:hint="default"/>
+        <w:sz w:val="20"/>
+      </w:rPr>
+    </w:lvl>
+  </w:abstractNum>
+  <w:abstractNum w:abstractNumId="1" w15:restartNumberingAfterBreak="0">
+    <w:nsid w:val="60045041"/>
+    <w:multiLevelType w:val="hybridMultilevel"/>
+    <w:tmpl w:val="3EAE220E"/>
+    <w:lvl w:ilvl="0" w:tplc="04090001">
+      <w:start w:val="1"/>
+      <w:numFmt w:val="bullet"/>
+      <w:lvlText w:val=""/>
+      <w:lvlJc w:val="left"/>
+      <w:pPr>
+        <w:ind w:left="480" w:hanging="480"/>
+      </w:pPr>
+      <w:rPr>
+        <w:rFonts w:ascii="Wingdings" w:hAnsi="Wingdings" w:hint="default"/>
+      </w:rPr>
+    </w:lvl>
+    <w:lvl w:ilvl="1" w:tplc="04090003" w:tentative="1">
+      <w:start w:val="1"/>
+      <w:numFmt w:val="bullet"/>
+      <w:lvlText w:val=""/>
+      <w:lvlJc w:val="left"/>
+      <w:pPr>
+        <w:ind w:left="960" w:hanging="480"/>
+      </w:pPr>
+      <w:rPr>
+        <w:rFonts w:ascii="Wingdings" w:hAnsi="Wingdings" w:hint="default"/>
+      </w:rPr>
+    </w:lvl>
+    <w:lvl w:ilvl="2" w:tplc="04090005" w:tentative="1">
+      <w:start w:val="1"/>
+      <w:numFmt w:val="bullet"/>
+      <w:lvlText w:val=""/>
+      <w:lvlJc w:val="left"/>
+      <w:pPr>
+        <w:ind w:left="1440" w:hanging="480"/>
+      </w:pPr>
+      <w:rPr>
+        <w:rFonts w:ascii="Wingdings" w:hAnsi="Wingdings" w:hint="default"/>
+      </w:rPr>
+    </w:lvl>
+    <w:lvl w:ilvl="3" w:tplc="04090001" w:tentative="1">
+      <w:start w:val="1"/>
+      <w:numFmt w:val="bullet"/>
+      <w:lvlText w:val=""/>
+      <w:lvlJc w:val="left"/>
+      <w:pPr>
+        <w:ind w:left="1920" w:hanging="480"/>
+      </w:pPr>
+      <w:rPr>
+        <w:rFonts w:ascii="Wingdings" w:hAnsi="Wingdings" w:hint="default"/>
+      </w:rPr>
+    </w:lvl>
+    <w:lvl w:ilvl="4" w:tplc="04090003" w:tentative="1">
+      <w:start w:val="1"/>
+      <w:numFmt w:val="bullet"/>
+      <w:lvlText w:val=""/>
+      <w:lvlJc w:val="left"/>
+      <w:pPr>
+        <w:ind w:left="2400" w:hanging="480"/>
+      </w:pPr>
+      <w:rPr>
+        <w:rFonts w:ascii="Wingdings" w:hAnsi="Wingdings" w:hint="default"/>
+      </w:rPr>
+    </w:lvl>
+    <w:lvl w:ilvl="5" w:tplc="04090005" w:tentative="1">
+      <w:start w:val="1"/>
+      <w:numFmt w:val="bullet"/>
+      <w:lvlText w:val=""/>
+      <w:lvlJc w:val="left"/>
+      <w:pPr>
+        <w:ind w:left="2880" w:hanging="480"/>
+      </w:pPr>
+      <w:rPr>
+        <w:rFonts w:ascii="Wingdings" w:hAnsi="Wingdings" w:hint="default"/>
+      </w:rPr>
+    </w:lvl>
+    <w:lvl w:ilvl="6" w:tplc="04090001" w:tentative="1">
+      <w:start w:val="1"/>
+      <w:numFmt w:val="bullet"/>
+      <w:lvlText w:val=""/>
+      <w:lvlJc w:val="left"/>
+      <w:pPr>
+        <w:ind w:left="3360" w:hanging="480"/>
+      </w:pPr>
+      <w:rPr>
+        <w:rFonts w:ascii="Wingdings" w:hAnsi="Wingdings" w:hint="default"/>
+      </w:rPr>
+    </w:lvl>
+    <w:lvl w:ilvl="7" w:tplc="04090003" w:tentative="1">
+      <w:start w:val="1"/>
+      <w:numFmt w:val="bullet"/>
+      <w:lvlText w:val=""/>
+      <w:lvlJc w:val="left"/>
+      <w:pPr>
+        <w:ind w:left="3840" w:hanging="480"/>
+      </w:pPr>
+      <w:rPr>
+        <w:rFonts w:ascii="Wingdings" w:hAnsi="Wingdings" w:hint="default"/>
+      </w:rPr>
+    </w:lvl>
+    <w:lvl w:ilvl="8" w:tplc="04090005" w:tentative="1">
+      <w:start w:val="1"/>
+      <w:numFmt w:val="bullet"/>
+      <w:lvlText w:val=""/>
+      <w:lvlJc w:val="left"/>
+      <w:pPr>
+        <w:ind w:left="4320" w:hanging="480"/>
+      </w:pPr>
+      <w:rPr>
+        <w:rFonts w:ascii="Wingdings" w:hAnsi="Wingdings" w:hint="default"/>
+      </w:rPr>
+    </w:lvl>
+  </w:abstractNum>
+  <w:num w:numId="1" w16cid:durableId="56246222">
+    <w:abstractNumId w:val="0"/>
+  </w:num>
+  <w:num w:numId="2" w16cid:durableId="1659378111">
+    <w:abstractNumId w:val="1"/>
+  </w:num>
+</w:numbering>
 </file>
 
 <file path=word/styles.xml><?xml version="1.0" encoding="utf-8"?>
@@ -5257,6 +5651,16 @@
       <w:szCs w:val="24"/>
     </w:rPr>
   </w:style>
+  <w:style w:type="paragraph" w:styleId="aa">
+    <w:name w:val="List Paragraph"/>
+    <w:basedOn w:val="a"/>
+    <w:uiPriority w:val="34"/>
+    <w:qFormat/>
+    <w:rsid w:val="00FD732D"/>
+    <w:pPr>
+      <w:ind w:leftChars="200" w:left="480"/>
+    </w:pPr>
+  </w:style>
 </w:styles>
 </file>
 

</xml_diff>

<commit_message>
refining the document and reordering the files
</commit_message>
<xml_diff>
--- a/doc/Software Architecture Document.docx
+++ b/doc/Software Architecture Document.docx
@@ -1997,7 +1997,21 @@
                 <w:rStyle w:val="a5"/>
                 <w:noProof/>
               </w:rPr>
-              <w:t>5.1               Overview</w:t>
+              <w:t>5.1               Over</w:t>
+            </w:r>
+            <w:r>
+              <w:rPr>
+                <w:rStyle w:val="a5"/>
+                <w:noProof/>
+              </w:rPr>
+              <w:t>v</w:t>
+            </w:r>
+            <w:r>
+              <w:rPr>
+                <w:rStyle w:val="a5"/>
+                <w:noProof/>
+              </w:rPr>
+              <w:t>iew</w:t>
             </w:r>
             <w:r>
               <w:rPr>
@@ -2852,7 +2866,7 @@
       <w:pPr>
         <w:spacing w:before="100" w:beforeAutospacing="1" w:after="100" w:afterAutospacing="1" w:line="240" w:lineRule="atLeast"/>
         <w:rPr>
-          <w:rFonts w:ascii="Times New Roman" w:eastAsia="Times New Roman" w:hAnsi="Times New Roman" w:cs="Times New Roman"/>
+          <w:rFonts w:ascii="Times New Roman" w:eastAsia="Times New Roman" w:hAnsi="Times New Roman" w:cs="Times New Roman" w:hint="eastAsia"/>
           <w:i/>
           <w:iCs/>
           <w:color w:val="0000FF"/>
@@ -2943,19 +2957,6 @@
         </w:rPr>
         <w:t>.]</w:t>
       </w:r>
-    </w:p>
-    <w:p>
-      <w:pPr>
-        <w:spacing w:before="100" w:beforeAutospacing="1" w:after="100" w:afterAutospacing="1" w:line="240" w:lineRule="atLeast"/>
-        <w:rPr>
-          <w:rFonts w:ascii="Times New Roman" w:eastAsia="Times New Roman" w:hAnsi="Times New Roman" w:cs="Times New Roman"/>
-          <w:i/>
-          <w:iCs/>
-          <w:color w:val="0000FF"/>
-          <w:sz w:val="20"/>
-          <w:szCs w:val="20"/>
-        </w:rPr>
-      </w:pPr>
     </w:p>
     <w:p>
       <w:pPr>
@@ -2980,33 +2981,8 @@
       <w:bookmarkEnd w:id="3"/>
     </w:p>
     <w:p>
-      <w:pPr>
-        <w:rPr>
-          <w:rFonts w:hint="eastAsia"/>
-        </w:rPr>
-      </w:pPr>
       <w:r>
         <w:t>This document provides a comprehensive architectural overview of the Virtual Room Reservation system. It captures and conveys significant architectural decisions and views of the system to facilitate understanding and guide further development.</w:t>
-      </w:r>
-    </w:p>
-    <w:p>
-      <w:pPr>
-        <w:spacing w:before="100" w:beforeAutospacing="1" w:after="100" w:afterAutospacing="1" w:line="240" w:lineRule="atLeast"/>
-        <w:rPr>
-          <w:rFonts w:ascii="Times New Roman" w:eastAsia="Times New Roman" w:hAnsi="Times New Roman" w:cs="Times New Roman"/>
-          <w:color w:val="000000"/>
-          <w:sz w:val="20"/>
-          <w:szCs w:val="20"/>
-        </w:rPr>
-      </w:pPr>
-      <w:r>
-        <w:rPr>
-          <w:rFonts w:ascii="Times New Roman" w:eastAsia="Times New Roman" w:hAnsi="Times New Roman" w:cs="Times New Roman"/>
-          <w:color w:val="000000"/>
-          <w:sz w:val="20"/>
-          <w:szCs w:val="20"/>
-        </w:rPr>
-        <w:t>This document provides a comprehensive architectural overview of the system, using a number of different architectural views to depict different aspects of the system.  It is intended to capture and convey the significant architectural decisions which have been made on the system.</w:t>
       </w:r>
     </w:p>
     <w:p>
@@ -3065,7 +3041,7 @@
           <w:numId w:val="1"/>
         </w:numPr>
         <w:rPr>
-          <w:rStyle w:val="20"/>
+          <w:rFonts w:hint="eastAsia"/>
         </w:rPr>
       </w:pPr>
       <w:bookmarkStart w:id="4" w:name="1.2_______________Scope"/>
@@ -3074,18 +3050,12 @@
         <w:rPr>
           <w:rStyle w:val="20"/>
         </w:rPr>
-        <w:t>Scope</w:t>
+        <w:t>Scop</w:t>
       </w:r>
       <w:bookmarkEnd w:id="4"/>
       <w:bookmarkEnd w:id="5"/>
     </w:p>
-    <w:p/>
-    <w:p>
-      <w:pPr>
-        <w:rPr>
-          <w:rFonts w:hint="eastAsia"/>
-        </w:rPr>
-      </w:pPr>
+    <w:p>
       <w:r>
         <w:t>This document covers the software architecture of the Virtual Room Reservation system, detailing the design and structural layout. It applies to all components of the system, including user interfaces, data management, and server-side processing.</w:t>
       </w:r>
@@ -3122,7 +3092,7 @@
           <w:numId w:val="1"/>
         </w:numPr>
         <w:rPr>
-          <w:rStyle w:val="20"/>
+          <w:rFonts w:hint="eastAsia"/>
         </w:rPr>
       </w:pPr>
       <w:bookmarkStart w:id="6" w:name="1.3_______________Definitions,_Acronyms_"/>
@@ -3131,13 +3101,11 @@
         <w:rPr>
           <w:rStyle w:val="20"/>
         </w:rPr>
-        <w:lastRenderedPageBreak/>
         <w:t>Definitions, Acronyms and Abbreviations</w:t>
       </w:r>
       <w:bookmarkEnd w:id="6"/>
       <w:bookmarkEnd w:id="7"/>
     </w:p>
-    <w:p/>
     <w:p>
       <w:pPr>
         <w:pStyle w:val="aa"/>
@@ -3172,9 +3140,6 @@
           <w:numId w:val="2"/>
         </w:numPr>
         <w:ind w:leftChars="0"/>
-        <w:rPr>
-          <w:rFonts w:hint="eastAsia"/>
-        </w:rPr>
       </w:pPr>
       <w:r>
         <w:t>DB: Database</w:t>
@@ -3201,6 +3166,7 @@
           <w:sz w:val="20"/>
           <w:szCs w:val="20"/>
         </w:rPr>
+        <w:lastRenderedPageBreak/>
         <w:t>[This subsection should provide the definitions of all terms, acronyms, and abbreviations required to properly interpret the </w:t>
       </w:r>
       <w:r>
@@ -3236,7 +3202,7 @@
           <w:numId w:val="1"/>
         </w:numPr>
         <w:rPr>
-          <w:rStyle w:val="20"/>
+          <w:rFonts w:hint="eastAsia"/>
         </w:rPr>
       </w:pPr>
       <w:bookmarkStart w:id="8" w:name="1.4_______________References"/>
@@ -3250,15 +3216,12 @@
       <w:bookmarkEnd w:id="8"/>
       <w:bookmarkEnd w:id="9"/>
     </w:p>
-    <w:p/>
-    <w:p>
-      <w:pPr>
-        <w:rPr>
-          <w:rFonts w:hint="eastAsia"/>
-        </w:rPr>
-      </w:pPr>
+    <w:p>
       <w:r>
         <w:t>Software engineering textbook</w:t>
+      </w:r>
+      <w:r>
+        <w:t>.</w:t>
       </w:r>
     </w:p>
     <w:p>
@@ -3317,7 +3280,7 @@
           <w:numId w:val="1"/>
         </w:numPr>
         <w:rPr>
-          <w:rStyle w:val="20"/>
+          <w:rFonts w:hint="eastAsia"/>
         </w:rPr>
       </w:pPr>
       <w:bookmarkStart w:id="10" w:name="1.5_______________Overview"/>
@@ -3331,13 +3294,7 @@
       <w:bookmarkEnd w:id="10"/>
       <w:bookmarkEnd w:id="11"/>
     </w:p>
-    <w:p/>
-    <w:p>
-      <w:pPr>
-        <w:rPr>
-          <w:rFonts w:hint="eastAsia"/>
-        </w:rPr>
-      </w:pPr>
+    <w:p>
       <w:r>
         <w:t>This document is organized to provide a detailed view of the system's architecture, including use-case realizations, logical view, process view, deployment view, and implementation view.</w:t>
       </w:r>
@@ -3418,7 +3375,7 @@
       <w:pPr>
         <w:pStyle w:val="1"/>
         <w:rPr>
-          <w:rStyle w:val="10"/>
+          <w:rFonts w:hint="eastAsia"/>
         </w:rPr>
       </w:pPr>
       <w:bookmarkStart w:id="12" w:name="2.__________________Architectural_Repres"/>
@@ -3453,19 +3410,12 @@
       <w:bookmarkEnd w:id="12"/>
       <w:bookmarkEnd w:id="13"/>
     </w:p>
+    <w:p>
+      <w:r>
+        <w:t>The architecture of the VRR system is represented through several views: Use-Case, Logical, Process, Deployment, and Implementation. Each view focuses on specific aspects of the system, such as user interactions, system design, data flow, physical deployment, and code structure.</w:t>
+      </w:r>
+    </w:p>
     <w:p/>
-    <w:p>
-      <w:r>
-        <w:t>The architecture of the VRR system is represented through several views: Use-Case, Logical, Process, Deployment, and Implementation. Each view focuses on specific aspects of the system, such as user interactions, system design, data flow, physical deployment, and code structure.</w:t>
-      </w:r>
-    </w:p>
-    <w:p>
-      <w:pPr>
-        <w:rPr>
-          <w:rFonts w:hint="eastAsia"/>
-        </w:rPr>
-      </w:pPr>
-    </w:p>
     <w:p>
       <w:pPr>
         <w:spacing w:before="100" w:beforeAutospacing="1" w:after="100" w:afterAutospacing="1" w:line="240" w:lineRule="atLeast"/>
@@ -3614,7 +3564,7 @@
       <w:pPr>
         <w:pStyle w:val="1"/>
         <w:rPr>
-          <w:rStyle w:val="10"/>
+          <w:rFonts w:hint="eastAsia"/>
         </w:rPr>
       </w:pPr>
       <w:bookmarkStart w:id="14" w:name="3.__________________Architectural_Goals_"/>
@@ -3649,47 +3599,64 @@
       <w:bookmarkEnd w:id="14"/>
       <w:bookmarkEnd w:id="15"/>
     </w:p>
-    <w:p/>
-    <w:p>
-      <w:pPr>
+    <w:p>
+      <w:r>
+        <w:t>The architecture is designed with a focus on modularity, scalability, and security. Constraints include the use of specific technologies (e.g., a particular DBMS), adherence to security standards, and compatibility with existing institutional systems.</w:t>
+      </w:r>
+    </w:p>
+    <w:p>
+      <w:pPr>
+        <w:spacing w:before="100" w:beforeAutospacing="1" w:after="100" w:afterAutospacing="1" w:line="240" w:lineRule="atLeast"/>
+        <w:rPr>
+          <w:rFonts w:ascii="Times New Roman" w:eastAsia="Times New Roman" w:hAnsi="Times New Roman" w:cs="Times New Roman"/>
+          <w:i/>
+          <w:iCs/>
+          <w:color w:val="0000FF"/>
+          <w:sz w:val="20"/>
+          <w:szCs w:val="20"/>
+        </w:rPr>
+      </w:pPr>
+      <w:r>
+        <w:rPr>
+          <w:rFonts w:ascii="Times New Roman" w:eastAsia="Times New Roman" w:hAnsi="Times New Roman" w:cs="Times New Roman"/>
+          <w:i/>
+          <w:iCs/>
+          <w:color w:val="0000FF"/>
+          <w:sz w:val="20"/>
+          <w:szCs w:val="20"/>
+        </w:rPr>
+        <w:t xml:space="preserve">[This section describes the software requirements and objectives that have some significant impact on the architecture, for example, safety, security, privacy, use of an off-the-shelf product, portability, distribution, and reuse. It also captures the special constraints that may </w:t>
+      </w:r>
+      <w:proofErr w:type="gramStart"/>
+      <w:r>
+        <w:rPr>
+          <w:rFonts w:ascii="Times New Roman" w:eastAsia="Times New Roman" w:hAnsi="Times New Roman" w:cs="Times New Roman"/>
+          <w:i/>
+          <w:iCs/>
+          <w:color w:val="0000FF"/>
+          <w:sz w:val="20"/>
+          <w:szCs w:val="20"/>
+        </w:rPr>
+        <w:t>apply:</w:t>
+      </w:r>
+      <w:proofErr w:type="gramEnd"/>
+      <w:r>
+        <w:rPr>
+          <w:rFonts w:ascii="Times New Roman" w:eastAsia="Times New Roman" w:hAnsi="Times New Roman" w:cs="Times New Roman"/>
+          <w:i/>
+          <w:iCs/>
+          <w:color w:val="0000FF"/>
+          <w:sz w:val="20"/>
+          <w:szCs w:val="20"/>
+        </w:rPr>
+        <w:t xml:space="preserve"> design and implementation strategy, development tools, team structure, schedule, legacy code, and so on.]</w:t>
+      </w:r>
+    </w:p>
+    <w:p>
+      <w:pPr>
+        <w:pStyle w:val="1"/>
         <w:rPr>
           <w:rFonts w:hint="eastAsia"/>
-        </w:rPr>
-      </w:pPr>
-      <w:r>
-        <w:lastRenderedPageBreak/>
-        <w:t>The architecture is designed with a focus on modularity, scalability, and security. Constraints include the use of specific technologies (e.g., a particular DBMS), adherence to security standards, and compatibility with existing institutional systems.</w:t>
-      </w:r>
-    </w:p>
-    <w:p>
-      <w:pPr>
-        <w:spacing w:before="100" w:beforeAutospacing="1" w:after="100" w:afterAutospacing="1" w:line="240" w:lineRule="atLeast"/>
-        <w:rPr>
-          <w:rFonts w:ascii="Times New Roman" w:eastAsia="Times New Roman" w:hAnsi="Times New Roman" w:cs="Times New Roman"/>
-          <w:i/>
-          <w:iCs/>
-          <w:color w:val="0000FF"/>
-          <w:sz w:val="20"/>
-          <w:szCs w:val="20"/>
-        </w:rPr>
-      </w:pPr>
-      <w:r>
-        <w:rPr>
-          <w:rFonts w:ascii="Times New Roman" w:eastAsia="Times New Roman" w:hAnsi="Times New Roman" w:cs="Times New Roman"/>
-          <w:i/>
-          <w:iCs/>
-          <w:color w:val="0000FF"/>
-          <w:sz w:val="20"/>
-          <w:szCs w:val="20"/>
-        </w:rPr>
-        <w:t>[This section describes the software requirements and objectives that have some significant impact on the architecture, for example, safety, security, privacy, use of an off-the-shelf product, portability, distribution, and reuse. It also captures the special constraints that may apply: design and implementation strategy, development tools, team structure, schedule, legacy code, and so on.]</w:t>
-      </w:r>
-    </w:p>
-    <w:p>
-      <w:pPr>
-        <w:pStyle w:val="1"/>
-        <w:rPr>
-          <w:rStyle w:val="10"/>
         </w:rPr>
       </w:pPr>
       <w:bookmarkStart w:id="16" w:name="4.__________________Use-Case_View"/>
@@ -3714,49 +3681,42 @@
       <w:bookmarkEnd w:id="16"/>
       <w:bookmarkEnd w:id="17"/>
     </w:p>
+    <w:p>
+      <w:r>
+        <w:t>Key use cases include room reservation, user management, and schedule visualization. These represent central functionalities of the system, involving several architectural components.</w:t>
+      </w:r>
+    </w:p>
     <w:p/>
-    <w:p/>
-    <w:p>
-      <w:r>
-        <w:t>Key use cases include room reservation, user management, and schedule visualization. These represent central functionalities of the system, involving several architectural components.</w:t>
-      </w:r>
-    </w:p>
-    <w:p>
-      <w:pPr>
+    <w:p>
+      <w:pPr>
+        <w:spacing w:before="100" w:beforeAutospacing="1" w:after="100" w:afterAutospacing="1" w:line="240" w:lineRule="atLeast"/>
+        <w:rPr>
+          <w:rFonts w:ascii="Times New Roman" w:eastAsia="Times New Roman" w:hAnsi="Times New Roman" w:cs="Times New Roman"/>
+          <w:i/>
+          <w:iCs/>
+          <w:color w:val="0000FF"/>
+          <w:sz w:val="20"/>
+          <w:szCs w:val="20"/>
+        </w:rPr>
+      </w:pPr>
+      <w:r>
+        <w:rPr>
+          <w:rFonts w:ascii="Times New Roman" w:eastAsia="Times New Roman" w:hAnsi="Times New Roman" w:cs="Times New Roman"/>
+          <w:i/>
+          <w:iCs/>
+          <w:color w:val="0000FF"/>
+          <w:sz w:val="20"/>
+          <w:szCs w:val="20"/>
+        </w:rPr>
+        <w:lastRenderedPageBreak/>
+        <w:t>[This section lists use cases or scenarios from the use-case model if they represent some significant, central functionality of the final system, or if they have a large architectural coverage - they exercise many architectural elements, or if they stress or illustrate a specific, delicate point of the architecture.]</w:t>
+      </w:r>
+    </w:p>
+    <w:p>
+      <w:pPr>
+        <w:pStyle w:val="2"/>
         <w:rPr>
           <w:rFonts w:hint="eastAsia"/>
-        </w:rPr>
-      </w:pPr>
-    </w:p>
-    <w:p>
-      <w:pPr>
-        <w:spacing w:before="100" w:beforeAutospacing="1" w:after="100" w:afterAutospacing="1" w:line="240" w:lineRule="atLeast"/>
-        <w:rPr>
-          <w:rFonts w:ascii="Times New Roman" w:eastAsia="Times New Roman" w:hAnsi="Times New Roman" w:cs="Times New Roman"/>
-          <w:i/>
-          <w:iCs/>
-          <w:color w:val="0000FF"/>
-          <w:sz w:val="20"/>
-          <w:szCs w:val="20"/>
-        </w:rPr>
-      </w:pPr>
-      <w:r>
-        <w:rPr>
-          <w:rFonts w:ascii="Times New Roman" w:eastAsia="Times New Roman" w:hAnsi="Times New Roman" w:cs="Times New Roman"/>
-          <w:i/>
-          <w:iCs/>
-          <w:color w:val="0000FF"/>
-          <w:sz w:val="20"/>
-          <w:szCs w:val="20"/>
-        </w:rPr>
-        <w:t>[This section lists use cases or scenarios from the use-case model if they represent some significant, central functionality of the final system, or if they have a large architectural coverage - they exercise many architectural elements, or if they stress or illustrate a specific, delicate point of the architecture.]</w:t>
-      </w:r>
-    </w:p>
-    <w:p>
-      <w:pPr>
-        <w:pStyle w:val="2"/>
-        <w:rPr>
-          <w:rStyle w:val="20"/>
         </w:rPr>
       </w:pPr>
       <w:bookmarkStart w:id="18" w:name="4.1_______________Use-Case_Realizations"/>
@@ -3791,13 +3751,7 @@
       <w:bookmarkEnd w:id="18"/>
       <w:bookmarkEnd w:id="19"/>
     </w:p>
-    <w:p/>
-    <w:p>
-      <w:pPr>
-        <w:rPr>
-          <w:rFonts w:hint="eastAsia"/>
-        </w:rPr>
-      </w:pPr>
+    <w:p>
       <w:r>
         <w:t>Realizations demonstrate how the system fulfills use cases like user registration, room booking, and conflict resolution.</w:t>
       </w:r>
@@ -3823,7 +3777,31 @@
           <w:sz w:val="20"/>
           <w:szCs w:val="20"/>
         </w:rPr>
-        <w:t>[This section illustrates how the software actually works by giving a few selected use-case (or scenario) realizations, and explains how the various design model elements contribute to their functionality.]</w:t>
+        <w:t xml:space="preserve">[This section illustrates how the software actually works by giving a few selected use-case (or scenario) </w:t>
+      </w:r>
+      <w:proofErr w:type="gramStart"/>
+      <w:r>
+        <w:rPr>
+          <w:rFonts w:ascii="Times New Roman" w:eastAsia="Times New Roman" w:hAnsi="Times New Roman" w:cs="Times New Roman"/>
+          <w:i/>
+          <w:iCs/>
+          <w:color w:val="0000FF"/>
+          <w:sz w:val="20"/>
+          <w:szCs w:val="20"/>
+        </w:rPr>
+        <w:t>realizations, and</w:t>
+      </w:r>
+      <w:proofErr w:type="gramEnd"/>
+      <w:r>
+        <w:rPr>
+          <w:rFonts w:ascii="Times New Roman" w:eastAsia="Times New Roman" w:hAnsi="Times New Roman" w:cs="Times New Roman"/>
+          <w:i/>
+          <w:iCs/>
+          <w:color w:val="0000FF"/>
+          <w:sz w:val="20"/>
+          <w:szCs w:val="20"/>
+        </w:rPr>
+        <w:t xml:space="preserve"> explains how the various design model elements contribute to their functionality.]</w:t>
       </w:r>
     </w:p>
     <w:p>
@@ -3856,49 +3834,91 @@
       <w:bookmarkEnd w:id="21"/>
     </w:p>
     <w:p>
-      <w:pPr>
+      <w:r>
+        <w:t>The design model is decomposed into subsystems such as User Management, Reservation Processing, and Data Handling. Each subsystem contains packages and classes with defined responsibilities.</w:t>
+      </w:r>
+      <w:r>
+        <w:rPr>
+          <w:noProof/>
+        </w:rPr>
+        <w:drawing>
+          <wp:inline distT="0" distB="0" distL="0" distR="0" wp14:anchorId="48C1AB84" wp14:editId="7E3CDD49">
+            <wp:extent cx="4152900" cy="4368800"/>
+            <wp:effectExtent l="0" t="0" r="0" b="0"/>
+            <wp:docPr id="413323471" name="圖片 1" descr="一張含有 圖表, 行, 白色 的圖片&#10;&#10;自動產生的描述"/>
+            <wp:cNvGraphicFramePr>
+              <a:graphicFrameLocks xmlns:a="http://schemas.openxmlformats.org/drawingml/2006/main" noChangeAspect="1"/>
+            </wp:cNvGraphicFramePr>
+            <a:graphic xmlns:a="http://schemas.openxmlformats.org/drawingml/2006/main">
+              <a:graphicData uri="http://schemas.openxmlformats.org/drawingml/2006/picture">
+                <pic:pic xmlns:pic="http://schemas.openxmlformats.org/drawingml/2006/picture">
+                  <pic:nvPicPr>
+                    <pic:cNvPr id="413323471" name="圖片 1" descr="一張含有 圖表, 行, 白色 的圖片&#10;&#10;自動產生的描述"/>
+                    <pic:cNvPicPr/>
+                  </pic:nvPicPr>
+                  <pic:blipFill>
+                    <a:blip r:embed="rId6">
+                      <a:extLst>
+                        <a:ext uri="{28A0092B-C50C-407E-A947-70E740481C1C}">
+                          <a14:useLocalDpi xmlns:a14="http://schemas.microsoft.com/office/drawing/2010/main" val="0"/>
+                        </a:ext>
+                      </a:extLst>
+                    </a:blip>
+                    <a:stretch>
+                      <a:fillRect/>
+                    </a:stretch>
+                  </pic:blipFill>
+                  <pic:spPr>
+                    <a:xfrm>
+                      <a:off x="0" y="0"/>
+                      <a:ext cx="4152900" cy="4368800"/>
+                    </a:xfrm>
+                    <a:prstGeom prst="rect">
+                      <a:avLst/>
+                    </a:prstGeom>
+                  </pic:spPr>
+                </pic:pic>
+              </a:graphicData>
+            </a:graphic>
+          </wp:inline>
+        </w:drawing>
+      </w:r>
+    </w:p>
+    <w:p>
+      <w:pPr>
+        <w:spacing w:before="100" w:beforeAutospacing="1" w:after="100" w:afterAutospacing="1" w:line="240" w:lineRule="atLeast"/>
+        <w:rPr>
+          <w:rFonts w:ascii="Times New Roman" w:eastAsia="Times New Roman" w:hAnsi="Times New Roman" w:cs="Times New Roman"/>
+          <w:i/>
+          <w:iCs/>
+          <w:color w:val="0000FF"/>
+          <w:sz w:val="20"/>
+          <w:szCs w:val="20"/>
+        </w:rPr>
+      </w:pPr>
+      <w:r>
+        <w:rPr>
+          <w:rFonts w:ascii="Times New Roman" w:eastAsia="Times New Roman" w:hAnsi="Times New Roman" w:cs="Times New Roman"/>
+          <w:i/>
+          <w:iCs/>
+          <w:color w:val="0000FF"/>
+          <w:sz w:val="20"/>
+          <w:szCs w:val="20"/>
+        </w:rPr>
+        <w:t>[This section describes the architecturally significant parts of the design model, such as its decomposition into subsystems and packages. And for each significant package, its decomposition into classes and class utilities. You should introduce architecturally significant classes and describe their responsibilities, as well as a few very important relationships, operations, and attributes.]</w:t>
+      </w:r>
+    </w:p>
+    <w:p>
+      <w:pPr>
+        <w:pStyle w:val="2"/>
         <w:rPr>
           <w:rFonts w:hint="eastAsia"/>
-        </w:rPr>
-      </w:pPr>
-      <w:r>
-        <w:t>The design model is decomposed into subsystems such as User Management, Reservation Processing, and Data Handling. Each subsystem contains packages and classes with defined responsibilities.</w:t>
-      </w:r>
-    </w:p>
-    <w:p>
-      <w:pPr>
-        <w:spacing w:before="100" w:beforeAutospacing="1" w:after="100" w:afterAutospacing="1" w:line="240" w:lineRule="atLeast"/>
-        <w:rPr>
-          <w:rFonts w:ascii="Times New Roman" w:eastAsia="Times New Roman" w:hAnsi="Times New Roman" w:cs="Times New Roman"/>
-          <w:i/>
-          <w:iCs/>
-          <w:color w:val="0000FF"/>
-          <w:sz w:val="20"/>
-          <w:szCs w:val="20"/>
-        </w:rPr>
-      </w:pPr>
-      <w:r>
-        <w:rPr>
-          <w:rFonts w:ascii="Times New Roman" w:eastAsia="Times New Roman" w:hAnsi="Times New Roman" w:cs="Times New Roman"/>
-          <w:i/>
-          <w:iCs/>
-          <w:color w:val="0000FF"/>
-          <w:sz w:val="20"/>
-          <w:szCs w:val="20"/>
-        </w:rPr>
-        <w:t>[This section describes the architecturally significant parts of the design model, such as its decomposition into subsystems and packages. And for each significant package, its decomposition into classes and class utilities. You should introduce architecturally significant classes and describe their responsibilities, as well as a few very important relationships, operations, and attributes.]</w:t>
-      </w:r>
-    </w:p>
-    <w:p>
-      <w:pPr>
-        <w:pStyle w:val="2"/>
-        <w:rPr>
-          <w:rStyle w:val="20"/>
         </w:rPr>
       </w:pPr>
       <w:bookmarkStart w:id="22" w:name="5.1_______________Overview"/>
       <w:bookmarkStart w:id="23" w:name="_Toc26565141"/>
       <w:r>
+        <w:lastRenderedPageBreak/>
         <w:t>5.1            </w:t>
       </w:r>
       <w:r>
@@ -3910,47 +3930,40 @@
       <w:bookmarkEnd w:id="22"/>
       <w:bookmarkEnd w:id="23"/>
     </w:p>
-    <w:p/>
-    <w:p>
-      <w:pPr>
+    <w:p>
+      <w:r>
+        <w:t>The system is organized into layers, each containing packages related to specific functionalities like UI, business logic, and data access.</w:t>
+      </w:r>
+    </w:p>
+    <w:p>
+      <w:pPr>
+        <w:spacing w:before="100" w:beforeAutospacing="1" w:after="100" w:afterAutospacing="1" w:line="240" w:lineRule="atLeast"/>
+        <w:rPr>
+          <w:rFonts w:ascii="Times New Roman" w:eastAsia="Times New Roman" w:hAnsi="Times New Roman" w:cs="Times New Roman"/>
+          <w:i/>
+          <w:iCs/>
+          <w:color w:val="0000FF"/>
+          <w:sz w:val="20"/>
+          <w:szCs w:val="20"/>
+        </w:rPr>
+      </w:pPr>
+      <w:r>
+        <w:rPr>
+          <w:rFonts w:ascii="Times New Roman" w:eastAsia="Times New Roman" w:hAnsi="Times New Roman" w:cs="Times New Roman"/>
+          <w:i/>
+          <w:iCs/>
+          <w:color w:val="0000FF"/>
+          <w:sz w:val="20"/>
+          <w:szCs w:val="20"/>
+        </w:rPr>
+        <w:t>[This subsection describes the overall decomposition of the design model in terms of its package hierarchy and layers.]</w:t>
+      </w:r>
+    </w:p>
+    <w:p>
+      <w:pPr>
+        <w:pStyle w:val="2"/>
         <w:rPr>
           <w:rFonts w:hint="eastAsia"/>
-        </w:rPr>
-      </w:pPr>
-      <w:r>
-        <w:t>The system is organized into layers, each containing packages related to specific functionalities like UI, business logic, and data access.</w:t>
-      </w:r>
-    </w:p>
-    <w:p>
-      <w:pPr>
-        <w:spacing w:before="100" w:beforeAutospacing="1" w:after="100" w:afterAutospacing="1" w:line="240" w:lineRule="atLeast"/>
-        <w:rPr>
-          <w:rFonts w:ascii="Times New Roman" w:eastAsia="Times New Roman" w:hAnsi="Times New Roman" w:cs="Times New Roman"/>
-          <w:i/>
-          <w:iCs/>
-          <w:color w:val="0000FF"/>
-          <w:sz w:val="20"/>
-          <w:szCs w:val="20"/>
-        </w:rPr>
-      </w:pPr>
-      <w:r>
-        <w:rPr>
-          <w:rFonts w:ascii="Times New Roman" w:eastAsia="Times New Roman" w:hAnsi="Times New Roman" w:cs="Times New Roman"/>
-          <w:i/>
-          <w:iCs/>
-          <w:color w:val="0000FF"/>
-          <w:sz w:val="20"/>
-          <w:szCs w:val="20"/>
-        </w:rPr>
-        <w:lastRenderedPageBreak/>
-        <w:t>[This subsection describes the overall decomposition of the design model in terms of its package hierarchy and layers.]</w:t>
-      </w:r>
-    </w:p>
-    <w:p>
-      <w:pPr>
-        <w:pStyle w:val="2"/>
-        <w:rPr>
-          <w:rStyle w:val="20"/>
         </w:rPr>
       </w:pPr>
       <w:bookmarkStart w:id="24" w:name="5.2_______________Architecturally_Signif"/>
@@ -3985,75 +3998,93 @@
       <w:bookmarkEnd w:id="24"/>
       <w:bookmarkEnd w:id="25"/>
     </w:p>
-    <w:p/>
     <w:p>
       <w:r>
         <w:t>User Management: Handles user authentication, registration, and profile management.</w:t>
       </w:r>
     </w:p>
     <w:p>
-      <w:pPr>
+      <w:r>
+        <w:t>Reservation Processing: Manages room booking, scheduling, and conflict checking.</w:t>
+      </w:r>
+    </w:p>
+    <w:p>
+      <w:pPr>
+        <w:spacing w:before="100" w:beforeAutospacing="1" w:after="100" w:afterAutospacing="1" w:line="240" w:lineRule="atLeast"/>
+        <w:rPr>
+          <w:rFonts w:ascii="Times New Roman" w:eastAsia="Times New Roman" w:hAnsi="Times New Roman" w:cs="Times New Roman"/>
+          <w:i/>
+          <w:iCs/>
+          <w:color w:val="0000FF"/>
+          <w:sz w:val="20"/>
+          <w:szCs w:val="20"/>
+        </w:rPr>
+      </w:pPr>
+      <w:r>
+        <w:rPr>
+          <w:rFonts w:ascii="Times New Roman" w:eastAsia="Times New Roman" w:hAnsi="Times New Roman" w:cs="Times New Roman"/>
+          <w:i/>
+          <w:iCs/>
+          <w:color w:val="0000FF"/>
+          <w:sz w:val="20"/>
+          <w:szCs w:val="20"/>
+        </w:rPr>
+        <w:t>[For each significant package, include a subsection with its name, its brief description, and a diagram with all significant classes and packages contained within the package.</w:t>
+      </w:r>
+    </w:p>
+    <w:p>
+      <w:pPr>
+        <w:spacing w:before="100" w:beforeAutospacing="1" w:after="100" w:afterAutospacing="1" w:line="240" w:lineRule="atLeast"/>
+        <w:rPr>
+          <w:rFonts w:ascii="Times New Roman" w:eastAsia="Times New Roman" w:hAnsi="Times New Roman" w:cs="Times New Roman"/>
+          <w:i/>
+          <w:iCs/>
+          <w:color w:val="0000FF"/>
+          <w:sz w:val="20"/>
+          <w:szCs w:val="20"/>
+        </w:rPr>
+      </w:pPr>
+      <w:r>
+        <w:rPr>
+          <w:rFonts w:ascii="Times New Roman" w:eastAsia="Times New Roman" w:hAnsi="Times New Roman" w:cs="Times New Roman"/>
+          <w:i/>
+          <w:iCs/>
+          <w:color w:val="0000FF"/>
+          <w:sz w:val="20"/>
+          <w:szCs w:val="20"/>
+        </w:rPr>
+        <w:t xml:space="preserve">For each significant class in the package, include its name, brief description, </w:t>
+      </w:r>
+      <w:proofErr w:type="gramStart"/>
+      <w:r>
+        <w:rPr>
+          <w:rFonts w:ascii="Times New Roman" w:eastAsia="Times New Roman" w:hAnsi="Times New Roman" w:cs="Times New Roman"/>
+          <w:i/>
+          <w:iCs/>
+          <w:color w:val="0000FF"/>
+          <w:sz w:val="20"/>
+          <w:szCs w:val="20"/>
+        </w:rPr>
+        <w:t>and,</w:t>
+      </w:r>
+      <w:proofErr w:type="gramEnd"/>
+      <w:r>
+        <w:rPr>
+          <w:rFonts w:ascii="Times New Roman" w:eastAsia="Times New Roman" w:hAnsi="Times New Roman" w:cs="Times New Roman"/>
+          <w:i/>
+          <w:iCs/>
+          <w:color w:val="0000FF"/>
+          <w:sz w:val="20"/>
+          <w:szCs w:val="20"/>
+        </w:rPr>
+        <w:t xml:space="preserve"> optionally a description of some of its major responsibilities, operations and attributes.]</w:t>
+      </w:r>
+    </w:p>
+    <w:p>
+      <w:pPr>
+        <w:pStyle w:val="1"/>
         <w:rPr>
           <w:rFonts w:hint="eastAsia"/>
-        </w:rPr>
-      </w:pPr>
-      <w:r>
-        <w:t>Reservation Processing: Manages room booking, scheduling, and conflict checking.</w:t>
-      </w:r>
-    </w:p>
-    <w:p>
-      <w:pPr>
-        <w:spacing w:before="100" w:beforeAutospacing="1" w:after="100" w:afterAutospacing="1" w:line="240" w:lineRule="atLeast"/>
-        <w:rPr>
-          <w:rFonts w:ascii="Times New Roman" w:eastAsia="Times New Roman" w:hAnsi="Times New Roman" w:cs="Times New Roman"/>
-          <w:i/>
-          <w:iCs/>
-          <w:color w:val="0000FF"/>
-          <w:sz w:val="20"/>
-          <w:szCs w:val="20"/>
-        </w:rPr>
-      </w:pPr>
-      <w:r>
-        <w:rPr>
-          <w:rFonts w:ascii="Times New Roman" w:eastAsia="Times New Roman" w:hAnsi="Times New Roman" w:cs="Times New Roman"/>
-          <w:i/>
-          <w:iCs/>
-          <w:color w:val="0000FF"/>
-          <w:sz w:val="20"/>
-          <w:szCs w:val="20"/>
-        </w:rPr>
-        <w:t>[For each significant package, include a subsection with its name, its brief description, and a diagram with all significant classes and packages contained within the package.</w:t>
-      </w:r>
-    </w:p>
-    <w:p>
-      <w:pPr>
-        <w:spacing w:before="100" w:beforeAutospacing="1" w:after="100" w:afterAutospacing="1" w:line="240" w:lineRule="atLeast"/>
-        <w:rPr>
-          <w:rFonts w:ascii="Times New Roman" w:eastAsia="Times New Roman" w:hAnsi="Times New Roman" w:cs="Times New Roman"/>
-          <w:i/>
-          <w:iCs/>
-          <w:color w:val="0000FF"/>
-          <w:sz w:val="20"/>
-          <w:szCs w:val="20"/>
-        </w:rPr>
-      </w:pPr>
-      <w:r>
-        <w:rPr>
-          <w:rFonts w:ascii="Times New Roman" w:eastAsia="Times New Roman" w:hAnsi="Times New Roman" w:cs="Times New Roman"/>
-          <w:i/>
-          <w:iCs/>
-          <w:color w:val="0000FF"/>
-          <w:sz w:val="20"/>
-          <w:szCs w:val="20"/>
-        </w:rPr>
-        <w:t>For each significant class in the package, include its name, brief description, and, optionally a description of some of its major responsibilities, operations and attributes.]</w:t>
-      </w:r>
-    </w:p>
-    <w:p>
-      <w:pPr>
-        <w:pStyle w:val="1"/>
-        <w:rPr>
-          <w:rStyle w:val="10"/>
         </w:rPr>
       </w:pPr>
       <w:bookmarkStart w:id="26" w:name="6.__________________Process_View"/>
@@ -4064,6 +4095,7 @@
           <w:sz w:val="24"/>
           <w:szCs w:val="24"/>
         </w:rPr>
+        <w:lastRenderedPageBreak/>
         <w:t>6.</w:t>
       </w:r>
       <w:r>
@@ -4078,46 +4110,86 @@
       <w:bookmarkEnd w:id="26"/>
       <w:bookmarkEnd w:id="27"/>
     </w:p>
-    <w:p/>
-    <w:p>
-      <w:pPr>
+    <w:p>
+      <w:r>
+        <w:t>Describes the system's decomposition into processes and threads, focusing on communication between these elements, such as through APIs or database queries.</w:t>
+      </w:r>
+      <w:r>
+        <w:rPr>
+          <w:noProof/>
+        </w:rPr>
+        <w:drawing>
+          <wp:inline distT="0" distB="0" distL="0" distR="0" wp14:anchorId="38CB6BDD" wp14:editId="684D982A">
+            <wp:extent cx="5219700" cy="4711700"/>
+            <wp:effectExtent l="0" t="0" r="0" b="0"/>
+            <wp:docPr id="1843415337" name="圖片 2"/>
+            <wp:cNvGraphicFramePr>
+              <a:graphicFrameLocks xmlns:a="http://schemas.openxmlformats.org/drawingml/2006/main" noChangeAspect="1"/>
+            </wp:cNvGraphicFramePr>
+            <a:graphic xmlns:a="http://schemas.openxmlformats.org/drawingml/2006/main">
+              <a:graphicData uri="http://schemas.openxmlformats.org/drawingml/2006/picture">
+                <pic:pic xmlns:pic="http://schemas.openxmlformats.org/drawingml/2006/picture">
+                  <pic:nvPicPr>
+                    <pic:cNvPr id="1843415337" name="圖片 1843415337"/>
+                    <pic:cNvPicPr/>
+                  </pic:nvPicPr>
+                  <pic:blipFill>
+                    <a:blip r:embed="rId7">
+                      <a:extLst>
+                        <a:ext uri="{28A0092B-C50C-407E-A947-70E740481C1C}">
+                          <a14:useLocalDpi xmlns:a14="http://schemas.microsoft.com/office/drawing/2010/main" val="0"/>
+                        </a:ext>
+                      </a:extLst>
+                    </a:blip>
+                    <a:stretch>
+                      <a:fillRect/>
+                    </a:stretch>
+                  </pic:blipFill>
+                  <pic:spPr>
+                    <a:xfrm>
+                      <a:off x="0" y="0"/>
+                      <a:ext cx="5219700" cy="4711700"/>
+                    </a:xfrm>
+                    <a:prstGeom prst="rect">
+                      <a:avLst/>
+                    </a:prstGeom>
+                  </pic:spPr>
+                </pic:pic>
+              </a:graphicData>
+            </a:graphic>
+          </wp:inline>
+        </w:drawing>
+      </w:r>
+    </w:p>
+    <w:p>
+      <w:pPr>
+        <w:spacing w:before="100" w:beforeAutospacing="1" w:after="100" w:afterAutospacing="1" w:line="240" w:lineRule="atLeast"/>
+        <w:rPr>
+          <w:rFonts w:ascii="Times New Roman" w:eastAsia="Times New Roman" w:hAnsi="Times New Roman" w:cs="Times New Roman"/>
+          <w:i/>
+          <w:iCs/>
+          <w:color w:val="0000FF"/>
+          <w:sz w:val="20"/>
+          <w:szCs w:val="20"/>
+        </w:rPr>
+      </w:pPr>
+      <w:r>
+        <w:rPr>
+          <w:rFonts w:ascii="Times New Roman" w:eastAsia="Times New Roman" w:hAnsi="Times New Roman" w:cs="Times New Roman"/>
+          <w:i/>
+          <w:iCs/>
+          <w:color w:val="0000FF"/>
+          <w:sz w:val="20"/>
+          <w:szCs w:val="20"/>
+        </w:rPr>
+        <w:t>[This section describes the system's decomposition into lightweight processes (single threads of control) and heavyweight processes (groupings of lightweight processes). Organize the section by groups of processes that communicate or interact. Describe the main modes of communication between processes, such as message passing, interrupts, and rendezvous.]</w:t>
+      </w:r>
+    </w:p>
+    <w:p>
+      <w:pPr>
+        <w:pStyle w:val="1"/>
         <w:rPr>
           <w:rFonts w:hint="eastAsia"/>
-        </w:rPr>
-      </w:pPr>
-      <w:r>
-        <w:t>Describes the system's decomposition into processes and threads, focusing on communication between these elements, such as through APIs or database queries.</w:t>
-      </w:r>
-    </w:p>
-    <w:p>
-      <w:pPr>
-        <w:spacing w:before="100" w:beforeAutospacing="1" w:after="100" w:afterAutospacing="1" w:line="240" w:lineRule="atLeast"/>
-        <w:rPr>
-          <w:rFonts w:ascii="Times New Roman" w:eastAsia="Times New Roman" w:hAnsi="Times New Roman" w:cs="Times New Roman"/>
-          <w:i/>
-          <w:iCs/>
-          <w:color w:val="0000FF"/>
-          <w:sz w:val="20"/>
-          <w:szCs w:val="20"/>
-        </w:rPr>
-      </w:pPr>
-      <w:r>
-        <w:rPr>
-          <w:rFonts w:ascii="Times New Roman" w:eastAsia="Times New Roman" w:hAnsi="Times New Roman" w:cs="Times New Roman"/>
-          <w:i/>
-          <w:iCs/>
-          <w:color w:val="0000FF"/>
-          <w:sz w:val="20"/>
-          <w:szCs w:val="20"/>
-        </w:rPr>
-        <w:t>[This section describes the system's decomposition into lightweight processes (single threads of control) and heavyweight processes (groupings of lightweight processes). Organize the section by groups of processes that communicate or interact. Describe the main modes of communication between processes, such as message passing, interrupts, and rendezvous.]</w:t>
-      </w:r>
-    </w:p>
-    <w:p>
-      <w:pPr>
-        <w:pStyle w:val="1"/>
-        <w:rPr>
-          <w:rStyle w:val="10"/>
         </w:rPr>
       </w:pPr>
       <w:bookmarkStart w:id="28" w:name="7.__________________Deployment_View"/>
@@ -4142,13 +4214,7 @@
       <w:bookmarkEnd w:id="28"/>
       <w:bookmarkEnd w:id="29"/>
     </w:p>
-    <w:p/>
-    <w:p>
-      <w:pPr>
-        <w:rPr>
-          <w:rFonts w:hint="eastAsia"/>
-        </w:rPr>
-      </w:pPr>
+    <w:p>
       <w:r>
         <w:t>Illustrates the physical deployment of the system on servers and clients, including the network configuration and hardware specifications.</w:t>
       </w:r>
@@ -4174,7 +4240,31 @@
           <w:sz w:val="20"/>
           <w:szCs w:val="20"/>
         </w:rPr>
-        <w:t>[This section describes one or more physical network (hardware) configurations on which the software is deployed and run. It is a view of the Deployment Model. At a minimum for each configuration it should indicate the physical nodes (computers, CPUs) that execute the software, and their interconnections (bus, LAN, point-to-point, and so on.) Also include a mapping of the processes of the </w:t>
+        <w:t xml:space="preserve">[This section describes one or more physical network (hardware) configurations on which the software is deployed and run. It is a view of the Deployment Model. At a minimum for each </w:t>
+      </w:r>
+      <w:proofErr w:type="gramStart"/>
+      <w:r>
+        <w:rPr>
+          <w:rFonts w:ascii="Times New Roman" w:eastAsia="Times New Roman" w:hAnsi="Times New Roman" w:cs="Times New Roman"/>
+          <w:i/>
+          <w:iCs/>
+          <w:color w:val="0000FF"/>
+          <w:sz w:val="20"/>
+          <w:szCs w:val="20"/>
+        </w:rPr>
+        <w:t>configuration</w:t>
+      </w:r>
+      <w:proofErr w:type="gramEnd"/>
+      <w:r>
+        <w:rPr>
+          <w:rFonts w:ascii="Times New Roman" w:eastAsia="Times New Roman" w:hAnsi="Times New Roman" w:cs="Times New Roman"/>
+          <w:i/>
+          <w:iCs/>
+          <w:color w:val="0000FF"/>
+          <w:sz w:val="20"/>
+          <w:szCs w:val="20"/>
+        </w:rPr>
+        <w:t xml:space="preserve"> it should indicate the physical nodes (computers, CPUs) that execute the software, and their interconnections (bus, LAN, point-to-point, and so on.) Also include a mapping of the processes of the </w:t>
       </w:r>
       <w:r>
         <w:rPr>
@@ -4205,7 +4295,7 @@
       <w:pPr>
         <w:pStyle w:val="1"/>
         <w:rPr>
-          <w:rStyle w:val="10"/>
+          <w:rFonts w:hint="eastAsia"/>
         </w:rPr>
       </w:pPr>
       <w:bookmarkStart w:id="30" w:name="8.__________________Implementation_View"/>
@@ -4216,6 +4306,7 @@
           <w:sz w:val="24"/>
           <w:szCs w:val="24"/>
         </w:rPr>
+        <w:lastRenderedPageBreak/>
         <w:t>8.</w:t>
       </w:r>
       <w:r>
@@ -4234,46 +4325,40 @@
       <w:bookmarkEnd w:id="30"/>
       <w:bookmarkEnd w:id="31"/>
     </w:p>
-    <w:p/>
-    <w:p>
-      <w:pPr>
+    <w:p>
+      <w:r>
+        <w:t>Details the system's implementation structure, including the separation into layers such as the presentation layer, business logic layer, and data access layer.</w:t>
+      </w:r>
+    </w:p>
+    <w:p>
+      <w:pPr>
+        <w:spacing w:before="100" w:beforeAutospacing="1" w:after="100" w:afterAutospacing="1" w:line="240" w:lineRule="atLeast"/>
+        <w:rPr>
+          <w:rFonts w:ascii="Times New Roman" w:eastAsia="Times New Roman" w:hAnsi="Times New Roman" w:cs="Times New Roman"/>
+          <w:i/>
+          <w:iCs/>
+          <w:color w:val="0000FF"/>
+          <w:sz w:val="20"/>
+          <w:szCs w:val="20"/>
+        </w:rPr>
+      </w:pPr>
+      <w:r>
+        <w:rPr>
+          <w:rFonts w:ascii="Times New Roman" w:eastAsia="Times New Roman" w:hAnsi="Times New Roman" w:cs="Times New Roman"/>
+          <w:i/>
+          <w:iCs/>
+          <w:color w:val="0000FF"/>
+          <w:sz w:val="20"/>
+          <w:szCs w:val="20"/>
+        </w:rPr>
+        <w:t>[This section describes the overall structure of the implementation model, the decomposition of the software into layers and subsystems in the implementation model, and any architecturally significant components.]</w:t>
+      </w:r>
+    </w:p>
+    <w:p>
+      <w:pPr>
+        <w:pStyle w:val="2"/>
         <w:rPr>
           <w:rFonts w:hint="eastAsia"/>
-        </w:rPr>
-      </w:pPr>
-      <w:r>
-        <w:t>Details the system's implementation structure, including the separation into layers such as the presentation layer, business logic layer, and data access layer.</w:t>
-      </w:r>
-    </w:p>
-    <w:p>
-      <w:pPr>
-        <w:spacing w:before="100" w:beforeAutospacing="1" w:after="100" w:afterAutospacing="1" w:line="240" w:lineRule="atLeast"/>
-        <w:rPr>
-          <w:rFonts w:ascii="Times New Roman" w:eastAsia="Times New Roman" w:hAnsi="Times New Roman" w:cs="Times New Roman"/>
-          <w:i/>
-          <w:iCs/>
-          <w:color w:val="0000FF"/>
-          <w:sz w:val="20"/>
-          <w:szCs w:val="20"/>
-        </w:rPr>
-      </w:pPr>
-      <w:r>
-        <w:rPr>
-          <w:rFonts w:ascii="Times New Roman" w:eastAsia="Times New Roman" w:hAnsi="Times New Roman" w:cs="Times New Roman"/>
-          <w:i/>
-          <w:iCs/>
-          <w:color w:val="0000FF"/>
-          <w:sz w:val="20"/>
-          <w:szCs w:val="20"/>
-        </w:rPr>
-        <w:t>[This section describes the overall structure of the implementation model, the decomposition of the software into layers and subsystems in the implementation model, and any architecturally significant components.]</w:t>
-      </w:r>
-    </w:p>
-    <w:p>
-      <w:pPr>
-        <w:pStyle w:val="2"/>
-        <w:rPr>
-          <w:rStyle w:val="20"/>
         </w:rPr>
       </w:pPr>
       <w:bookmarkStart w:id="32" w:name="8.1_______________Overview"/>
@@ -4284,7 +4369,6 @@
           <w:sz w:val="20"/>
           <w:szCs w:val="20"/>
         </w:rPr>
-        <w:lastRenderedPageBreak/>
         <w:t>8.1</w:t>
       </w:r>
       <w:r>
@@ -4303,46 +4387,53 @@
       <w:bookmarkEnd w:id="32"/>
       <w:bookmarkEnd w:id="33"/>
     </w:p>
-    <w:p/>
-    <w:p>
-      <w:pPr>
+    <w:p>
+      <w:r>
+        <w:t>Defines the contents of each layer and the rules governing their interaction.</w:t>
+      </w:r>
+    </w:p>
+    <w:p>
+      <w:pPr>
+        <w:spacing w:before="100" w:beforeAutospacing="1" w:after="100" w:afterAutospacing="1" w:line="240" w:lineRule="atLeast"/>
+        <w:rPr>
+          <w:rFonts w:ascii="Times New Roman" w:eastAsia="Times New Roman" w:hAnsi="Times New Roman" w:cs="Times New Roman"/>
+          <w:i/>
+          <w:iCs/>
+          <w:color w:val="0000FF"/>
+          <w:sz w:val="20"/>
+          <w:szCs w:val="20"/>
+        </w:rPr>
+      </w:pPr>
+      <w:r>
+        <w:rPr>
+          <w:rFonts w:ascii="Times New Roman" w:eastAsia="Times New Roman" w:hAnsi="Times New Roman" w:cs="Times New Roman"/>
+          <w:i/>
+          <w:iCs/>
+          <w:color w:val="0000FF"/>
+          <w:sz w:val="20"/>
+          <w:szCs w:val="20"/>
+        </w:rPr>
+        <w:t>[This subsection names and defines the various layers and their contents, the rules that govern the inclusion to a given layer, and the boundaries between layers. Include a component diagram that shows the relations between layers</w:t>
+      </w:r>
+      <w:proofErr w:type="gramStart"/>
+      <w:r>
+        <w:rPr>
+          <w:rFonts w:ascii="Times New Roman" w:eastAsia="Times New Roman" w:hAnsi="Times New Roman" w:cs="Times New Roman"/>
+          <w:i/>
+          <w:iCs/>
+          <w:color w:val="0000FF"/>
+          <w:sz w:val="20"/>
+          <w:szCs w:val="20"/>
+        </w:rPr>
+        <w:t>. ]</w:t>
+      </w:r>
+      <w:proofErr w:type="gramEnd"/>
+    </w:p>
+    <w:p>
+      <w:pPr>
+        <w:pStyle w:val="2"/>
         <w:rPr>
           <w:rFonts w:hint="eastAsia"/>
-        </w:rPr>
-      </w:pPr>
-      <w:r>
-        <w:t>Defines the contents of each layer and the rules governing their interaction.</w:t>
-      </w:r>
-    </w:p>
-    <w:p>
-      <w:pPr>
-        <w:spacing w:before="100" w:beforeAutospacing="1" w:after="100" w:afterAutospacing="1" w:line="240" w:lineRule="atLeast"/>
-        <w:rPr>
-          <w:rFonts w:ascii="Times New Roman" w:eastAsia="Times New Roman" w:hAnsi="Times New Roman" w:cs="Times New Roman"/>
-          <w:i/>
-          <w:iCs/>
-          <w:color w:val="0000FF"/>
-          <w:sz w:val="20"/>
-          <w:szCs w:val="20"/>
-        </w:rPr>
-      </w:pPr>
-      <w:r>
-        <w:rPr>
-          <w:rFonts w:ascii="Times New Roman" w:eastAsia="Times New Roman" w:hAnsi="Times New Roman" w:cs="Times New Roman"/>
-          <w:i/>
-          <w:iCs/>
-          <w:color w:val="0000FF"/>
-          <w:sz w:val="20"/>
-          <w:szCs w:val="20"/>
-        </w:rPr>
-        <w:t>[This subsection names and defines the various layers and their contents, the rules that govern the inclusion to a given layer, and the boundaries between layers. Include a component diagram that shows the relations between layers. ]</w:t>
-      </w:r>
-    </w:p>
-    <w:p>
-      <w:pPr>
-        <w:pStyle w:val="2"/>
-        <w:rPr>
-          <w:rStyle w:val="20"/>
         </w:rPr>
       </w:pPr>
       <w:bookmarkStart w:id="34" w:name="8.2_______________Layers"/>
@@ -4367,46 +4458,40 @@
       <w:bookmarkEnd w:id="34"/>
       <w:bookmarkEnd w:id="35"/>
     </w:p>
-    <w:p/>
-    <w:p>
-      <w:pPr>
+    <w:p>
+      <w:r>
+        <w:t>Each layer is described, detailing the subsystems and components it contains, along with their relationships.</w:t>
+      </w:r>
+    </w:p>
+    <w:p>
+      <w:pPr>
+        <w:spacing w:before="100" w:beforeAutospacing="1" w:after="100" w:afterAutospacing="1" w:line="240" w:lineRule="atLeast"/>
+        <w:rPr>
+          <w:rFonts w:ascii="Times New Roman" w:eastAsia="Times New Roman" w:hAnsi="Times New Roman" w:cs="Times New Roman"/>
+          <w:i/>
+          <w:iCs/>
+          <w:color w:val="0000FF"/>
+          <w:sz w:val="20"/>
+          <w:szCs w:val="20"/>
+        </w:rPr>
+      </w:pPr>
+      <w:r>
+        <w:rPr>
+          <w:rFonts w:ascii="Times New Roman" w:eastAsia="Times New Roman" w:hAnsi="Times New Roman" w:cs="Times New Roman"/>
+          <w:i/>
+          <w:iCs/>
+          <w:color w:val="0000FF"/>
+          <w:sz w:val="20"/>
+          <w:szCs w:val="20"/>
+        </w:rPr>
+        <w:t>[For each layer, include a subsection with its name, an enumeration of the subsystems located in the layer, and a component diagram.]</w:t>
+      </w:r>
+    </w:p>
+    <w:p>
+      <w:pPr>
+        <w:pStyle w:val="1"/>
         <w:rPr>
           <w:rFonts w:hint="eastAsia"/>
-        </w:rPr>
-      </w:pPr>
-      <w:r>
-        <w:t>Each layer is described, detailing the subsystems and components it contains, along with their relationships.</w:t>
-      </w:r>
-    </w:p>
-    <w:p>
-      <w:pPr>
-        <w:spacing w:before="100" w:beforeAutospacing="1" w:after="100" w:afterAutospacing="1" w:line="240" w:lineRule="atLeast"/>
-        <w:rPr>
-          <w:rFonts w:ascii="Times New Roman" w:eastAsia="Times New Roman" w:hAnsi="Times New Roman" w:cs="Times New Roman"/>
-          <w:i/>
-          <w:iCs/>
-          <w:color w:val="0000FF"/>
-          <w:sz w:val="20"/>
-          <w:szCs w:val="20"/>
-        </w:rPr>
-      </w:pPr>
-      <w:r>
-        <w:rPr>
-          <w:rFonts w:ascii="Times New Roman" w:eastAsia="Times New Roman" w:hAnsi="Times New Roman" w:cs="Times New Roman"/>
-          <w:i/>
-          <w:iCs/>
-          <w:color w:val="0000FF"/>
-          <w:sz w:val="20"/>
-          <w:szCs w:val="20"/>
-        </w:rPr>
-        <w:t>[For each layer, include a subsection with its name, an enumeration of the subsystems located in the layer, and a component diagram.]</w:t>
-      </w:r>
-    </w:p>
-    <w:p>
-      <w:pPr>
-        <w:pStyle w:val="1"/>
-        <w:rPr>
-          <w:rStyle w:val="10"/>
         </w:rPr>
       </w:pPr>
       <w:bookmarkStart w:id="36" w:name="9.__________________Data_View_(optional)"/>
@@ -4436,46 +4521,40 @@
       <w:bookmarkEnd w:id="36"/>
       <w:bookmarkEnd w:id="37"/>
     </w:p>
-    <w:p/>
-    <w:p>
-      <w:pPr>
+    <w:p>
+      <w:r>
+        <w:t>Covers the persistent data storage aspect, detailing the database schema and data flow between the system and the database.</w:t>
+      </w:r>
+    </w:p>
+    <w:p>
+      <w:pPr>
+        <w:spacing w:before="100" w:beforeAutospacing="1" w:after="100" w:afterAutospacing="1" w:line="240" w:lineRule="atLeast"/>
+        <w:rPr>
+          <w:rFonts w:ascii="Times New Roman" w:eastAsia="Times New Roman" w:hAnsi="Times New Roman" w:cs="Times New Roman"/>
+          <w:i/>
+          <w:iCs/>
+          <w:color w:val="0000FF"/>
+          <w:sz w:val="20"/>
+          <w:szCs w:val="20"/>
+        </w:rPr>
+      </w:pPr>
+      <w:r>
+        <w:rPr>
+          <w:rFonts w:ascii="Times New Roman" w:eastAsia="Times New Roman" w:hAnsi="Times New Roman" w:cs="Times New Roman"/>
+          <w:i/>
+          <w:iCs/>
+          <w:color w:val="0000FF"/>
+          <w:sz w:val="20"/>
+          <w:szCs w:val="20"/>
+        </w:rPr>
+        <w:t>[A description of the persistent data storage perspective of the system. This section is optional if there is little or no persistent data, or the translation between the Design Model and the Data Model is trivial.]</w:t>
+      </w:r>
+    </w:p>
+    <w:p>
+      <w:pPr>
+        <w:pStyle w:val="1"/>
         <w:rPr>
           <w:rFonts w:hint="eastAsia"/>
-        </w:rPr>
-      </w:pPr>
-      <w:r>
-        <w:t>Covers the persistent data storage aspect, detailing the database schema and data flow between the system and the database.</w:t>
-      </w:r>
-    </w:p>
-    <w:p>
-      <w:pPr>
-        <w:spacing w:before="100" w:beforeAutospacing="1" w:after="100" w:afterAutospacing="1" w:line="240" w:lineRule="atLeast"/>
-        <w:rPr>
-          <w:rFonts w:ascii="Times New Roman" w:eastAsia="Times New Roman" w:hAnsi="Times New Roman" w:cs="Times New Roman"/>
-          <w:i/>
-          <w:iCs/>
-          <w:color w:val="0000FF"/>
-          <w:sz w:val="20"/>
-          <w:szCs w:val="20"/>
-        </w:rPr>
-      </w:pPr>
-      <w:r>
-        <w:rPr>
-          <w:rFonts w:ascii="Times New Roman" w:eastAsia="Times New Roman" w:hAnsi="Times New Roman" w:cs="Times New Roman"/>
-          <w:i/>
-          <w:iCs/>
-          <w:color w:val="0000FF"/>
-          <w:sz w:val="20"/>
-          <w:szCs w:val="20"/>
-        </w:rPr>
-        <w:t>[A description of the persistent data storage perspective of the system. This section is optional if there is little or no persistent data, or the translation between the Design Model and the Data Model is trivial.]</w:t>
-      </w:r>
-    </w:p>
-    <w:p>
-      <w:pPr>
-        <w:pStyle w:val="1"/>
-        <w:rPr>
-          <w:rStyle w:val="10"/>
         </w:rPr>
       </w:pPr>
       <w:bookmarkStart w:id="38" w:name="10._____________Size_and_Performance"/>
@@ -4510,48 +4589,41 @@
       <w:bookmarkEnd w:id="38"/>
       <w:bookmarkEnd w:id="39"/>
     </w:p>
+    <w:p>
+      <w:r>
+        <w:t>Specifies the software's performance criteria, such as response times, and outlines the scalability requirements.</w:t>
+      </w:r>
+    </w:p>
     <w:p/>
     <w:p>
-      <w:r>
-        <w:t>Specifies the software's performance criteria, such as response times, and outlines the scalability requirements.</w:t>
-      </w:r>
-    </w:p>
-    <w:p>
-      <w:pPr>
+      <w:pPr>
+        <w:spacing w:before="100" w:beforeAutospacing="1" w:after="100" w:afterAutospacing="1" w:line="240" w:lineRule="atLeast"/>
+        <w:rPr>
+          <w:rFonts w:ascii="Times New Roman" w:eastAsia="Times New Roman" w:hAnsi="Times New Roman" w:cs="Times New Roman"/>
+          <w:i/>
+          <w:iCs/>
+          <w:color w:val="0000FF"/>
+          <w:sz w:val="20"/>
+          <w:szCs w:val="20"/>
+        </w:rPr>
+      </w:pPr>
+      <w:r>
+        <w:rPr>
+          <w:rFonts w:ascii="Times New Roman" w:eastAsia="Times New Roman" w:hAnsi="Times New Roman" w:cs="Times New Roman"/>
+          <w:i/>
+          <w:iCs/>
+          <w:color w:val="0000FF"/>
+          <w:sz w:val="20"/>
+          <w:szCs w:val="20"/>
+        </w:rPr>
+        <w:t>[A description of the major dimensioning characteristics of the software that impact the architecture, as well as the target performance constraints.]</w:t>
+      </w:r>
+    </w:p>
+    <w:p>
+      <w:pPr>
+        <w:pStyle w:val="1"/>
         <w:rPr>
           <w:rFonts w:hint="eastAsia"/>
-        </w:rPr>
-      </w:pPr>
-    </w:p>
-    <w:p>
-      <w:pPr>
-        <w:spacing w:before="100" w:beforeAutospacing="1" w:after="100" w:afterAutospacing="1" w:line="240" w:lineRule="atLeast"/>
-        <w:rPr>
-          <w:rFonts w:ascii="Times New Roman" w:eastAsia="Times New Roman" w:hAnsi="Times New Roman" w:cs="Times New Roman"/>
-          <w:i/>
-          <w:iCs/>
-          <w:color w:val="0000FF"/>
-          <w:sz w:val="20"/>
-          <w:szCs w:val="20"/>
-        </w:rPr>
-      </w:pPr>
-      <w:r>
-        <w:rPr>
-          <w:rFonts w:ascii="Times New Roman" w:eastAsia="Times New Roman" w:hAnsi="Times New Roman" w:cs="Times New Roman"/>
-          <w:i/>
-          <w:iCs/>
-          <w:color w:val="0000FF"/>
-          <w:sz w:val="20"/>
-          <w:szCs w:val="20"/>
-        </w:rPr>
-        <w:t>[A description of the major dimensioning characteristics of the software that impact the architecture, as well as the target performance constraints.]</w:t>
-      </w:r>
-    </w:p>
-    <w:p>
-      <w:pPr>
-        <w:pStyle w:val="1"/>
-        <w:rPr>
-          <w:rStyle w:val="10"/>
         </w:rPr>
       </w:pPr>
       <w:bookmarkStart w:id="40" w:name="11._____________Quality"/>
@@ -4576,13 +4648,7 @@
       <w:bookmarkEnd w:id="40"/>
       <w:bookmarkEnd w:id="41"/>
     </w:p>
-    <w:p/>
-    <w:p>
-      <w:pPr>
-        <w:rPr>
-          <w:rFonts w:hint="eastAsia"/>
-        </w:rPr>
-      </w:pPr>
+    <w:p>
       <w:r>
         <w:t>Describes how the architecture supports system qualities like reliability, security, and maintainability, highlighting any critical areas such as data protection or user privacy.</w:t>
       </w:r>
@@ -4608,7 +4674,31 @@
           <w:sz w:val="20"/>
           <w:szCs w:val="20"/>
         </w:rPr>
-        <w:t>[A description of how the software architecture contributes to all capabilities (other than functionality) of the system: extensibility, reliability, portability, and so on. If these characteristics have special significance, for example safety, security or privacy implications, they should be clearly delineated.]</w:t>
+        <w:t xml:space="preserve">[A description of how the software architecture contributes to all capabilities (other than functionality) of the system: extensibility, reliability, portability, and so on. If these characteristics have special significance, for example safety, </w:t>
+      </w:r>
+      <w:proofErr w:type="gramStart"/>
+      <w:r>
+        <w:rPr>
+          <w:rFonts w:ascii="Times New Roman" w:eastAsia="Times New Roman" w:hAnsi="Times New Roman" w:cs="Times New Roman"/>
+          <w:i/>
+          <w:iCs/>
+          <w:color w:val="0000FF"/>
+          <w:sz w:val="20"/>
+          <w:szCs w:val="20"/>
+        </w:rPr>
+        <w:t>security</w:t>
+      </w:r>
+      <w:proofErr w:type="gramEnd"/>
+      <w:r>
+        <w:rPr>
+          <w:rFonts w:ascii="Times New Roman" w:eastAsia="Times New Roman" w:hAnsi="Times New Roman" w:cs="Times New Roman"/>
+          <w:i/>
+          <w:iCs/>
+          <w:color w:val="0000FF"/>
+          <w:sz w:val="20"/>
+          <w:szCs w:val="20"/>
+        </w:rPr>
+        <w:t xml:space="preserve"> or privacy implications, they should be clearly delineated.]</w:t>
       </w:r>
     </w:p>
     <w:p/>

</xml_diff>